<commit_message>
Version 1.0 of Report
</commit_message>
<xml_diff>
--- a/Report_aleer034_tobni908.docx
+++ b/Report_aleer034_tobni908.docx
@@ -375,18 +375,56 @@
                                           <w:sz w:val="28"/>
                                         </w:rPr>
                                       </w:pPr>
-                                      <w:hyperlink r:id="rId9" w:history="1">
-                                        <w:r>
-                                          <w:rPr>
-                                            <w:rStyle w:val="Hyperlnk"/>
-                                            <w:rFonts w:asciiTheme="minorHAnsi" w:hAnsiTheme="minorHAnsi" w:cstheme="minorHAnsi"/>
-                                            <w:color w:val="4472C4" w:themeColor="accent1"/>
-                                            <w:sz w:val="28"/>
-                                            <w:u w:val="none"/>
-                                          </w:rPr>
-                                          <w:t>aleer034@student.liu.se</w:t>
-                                        </w:r>
-                                      </w:hyperlink>
+                                      <w:r>
+                                        <w:rPr>
+                                          <w:rStyle w:val="Hyperlnk"/>
+                                          <w:rFonts w:asciiTheme="minorHAnsi" w:hAnsiTheme="minorHAnsi" w:cstheme="minorHAnsi"/>
+                                          <w:color w:val="4472C4" w:themeColor="accent1"/>
+                                          <w:sz w:val="28"/>
+                                          <w:u w:val="none"/>
+                                        </w:rPr>
+                                        <w:fldChar w:fldCharType="begin"/>
+                                      </w:r>
+                                      <w:r>
+                                        <w:rPr>
+                                          <w:rStyle w:val="Hyperlnk"/>
+                                          <w:rFonts w:asciiTheme="minorHAnsi" w:hAnsiTheme="minorHAnsi" w:cstheme="minorHAnsi"/>
+                                          <w:color w:val="4472C4" w:themeColor="accent1"/>
+                                          <w:sz w:val="28"/>
+                                          <w:u w:val="none"/>
+                                        </w:rPr>
+                                        <w:instrText xml:space="preserve"> HYPERLINK "mailto:aleer034@student.liu.se" </w:instrText>
+                                      </w:r>
+                                      <w:r>
+                                        <w:rPr>
+                                          <w:rStyle w:val="Hyperlnk"/>
+                                          <w:rFonts w:asciiTheme="minorHAnsi" w:hAnsiTheme="minorHAnsi" w:cstheme="minorHAnsi"/>
+                                          <w:color w:val="4472C4" w:themeColor="accent1"/>
+                                          <w:sz w:val="28"/>
+                                          <w:u w:val="none"/>
+                                        </w:rPr>
+                                        <w:fldChar w:fldCharType="separate"/>
+                                      </w:r>
+                                      <w:r>
+                                        <w:rPr>
+                                          <w:rStyle w:val="Hyperlnk"/>
+                                          <w:rFonts w:asciiTheme="minorHAnsi" w:hAnsiTheme="minorHAnsi" w:cstheme="minorHAnsi"/>
+                                          <w:color w:val="4472C4" w:themeColor="accent1"/>
+                                          <w:sz w:val="28"/>
+                                          <w:u w:val="none"/>
+                                        </w:rPr>
+                                        <w:t>aleer034@student.liu.se</w:t>
+                                      </w:r>
+                                      <w:r>
+                                        <w:rPr>
+                                          <w:rStyle w:val="Hyperlnk"/>
+                                          <w:rFonts w:asciiTheme="minorHAnsi" w:hAnsiTheme="minorHAnsi" w:cstheme="minorHAnsi"/>
+                                          <w:color w:val="4472C4" w:themeColor="accent1"/>
+                                          <w:sz w:val="28"/>
+                                          <w:u w:val="none"/>
+                                        </w:rPr>
+                                        <w:fldChar w:fldCharType="end"/>
+                                      </w:r>
                                       <w:r>
                                         <w:rPr>
                                           <w:rFonts w:asciiTheme="minorHAnsi" w:hAnsiTheme="minorHAnsi" w:cstheme="minorHAnsi"/>
@@ -403,7 +441,7 @@
                                         </w:rPr>
                                         <w:t xml:space="preserve"> </w:t>
                                       </w:r>
-                                      <w:hyperlink r:id="rId10" w:history="1">
+                                      <w:hyperlink r:id="rId9" w:history="1">
                                         <w:r>
                                           <w:rPr>
                                             <w:rStyle w:val="Hyperlnk"/>
@@ -448,18 +486,56 @@
                                     <w:sz w:val="28"/>
                                   </w:rPr>
                                 </w:pPr>
-                                <w:hyperlink r:id="rId11" w:history="1">
-                                  <w:r>
-                                    <w:rPr>
-                                      <w:rStyle w:val="Hyperlnk"/>
-                                      <w:rFonts w:asciiTheme="minorHAnsi" w:hAnsiTheme="minorHAnsi" w:cstheme="minorHAnsi"/>
-                                      <w:color w:val="4472C4" w:themeColor="accent1"/>
-                                      <w:sz w:val="28"/>
-                                      <w:u w:val="none"/>
-                                    </w:rPr>
-                                    <w:t>aleer034@student.liu.se</w:t>
-                                  </w:r>
-                                </w:hyperlink>
+                                <w:r>
+                                  <w:rPr>
+                                    <w:rStyle w:val="Hyperlnk"/>
+                                    <w:rFonts w:asciiTheme="minorHAnsi" w:hAnsiTheme="minorHAnsi" w:cstheme="minorHAnsi"/>
+                                    <w:color w:val="4472C4" w:themeColor="accent1"/>
+                                    <w:sz w:val="28"/>
+                                    <w:u w:val="none"/>
+                                  </w:rPr>
+                                  <w:fldChar w:fldCharType="begin"/>
+                                </w:r>
+                                <w:r>
+                                  <w:rPr>
+                                    <w:rStyle w:val="Hyperlnk"/>
+                                    <w:rFonts w:asciiTheme="minorHAnsi" w:hAnsiTheme="minorHAnsi" w:cstheme="minorHAnsi"/>
+                                    <w:color w:val="4472C4" w:themeColor="accent1"/>
+                                    <w:sz w:val="28"/>
+                                    <w:u w:val="none"/>
+                                  </w:rPr>
+                                  <w:instrText xml:space="preserve"> HYPERLINK "mailto:aleer034@student.liu.se" </w:instrText>
+                                </w:r>
+                                <w:r>
+                                  <w:rPr>
+                                    <w:rStyle w:val="Hyperlnk"/>
+                                    <w:rFonts w:asciiTheme="minorHAnsi" w:hAnsiTheme="minorHAnsi" w:cstheme="minorHAnsi"/>
+                                    <w:color w:val="4472C4" w:themeColor="accent1"/>
+                                    <w:sz w:val="28"/>
+                                    <w:u w:val="none"/>
+                                  </w:rPr>
+                                  <w:fldChar w:fldCharType="separate"/>
+                                </w:r>
+                                <w:r>
+                                  <w:rPr>
+                                    <w:rStyle w:val="Hyperlnk"/>
+                                    <w:rFonts w:asciiTheme="minorHAnsi" w:hAnsiTheme="minorHAnsi" w:cstheme="minorHAnsi"/>
+                                    <w:color w:val="4472C4" w:themeColor="accent1"/>
+                                    <w:sz w:val="28"/>
+                                    <w:u w:val="none"/>
+                                  </w:rPr>
+                                  <w:t>aleer034@student.liu.se</w:t>
+                                </w:r>
+                                <w:r>
+                                  <w:rPr>
+                                    <w:rStyle w:val="Hyperlnk"/>
+                                    <w:rFonts w:asciiTheme="minorHAnsi" w:hAnsiTheme="minorHAnsi" w:cstheme="minorHAnsi"/>
+                                    <w:color w:val="4472C4" w:themeColor="accent1"/>
+                                    <w:sz w:val="28"/>
+                                    <w:u w:val="none"/>
+                                  </w:rPr>
+                                  <w:fldChar w:fldCharType="end"/>
+                                </w:r>
                                 <w:r>
                                   <w:rPr>
                                     <w:rFonts w:asciiTheme="minorHAnsi" w:hAnsiTheme="minorHAnsi" w:cstheme="minorHAnsi"/>
@@ -476,7 +552,7 @@
                                   </w:rPr>
                                   <w:t xml:space="preserve"> </w:t>
                                 </w:r>
-                                <w:hyperlink r:id="rId12" w:history="1">
+                                <w:hyperlink r:id="rId10" w:history="1">
                                   <w:r>
                                     <w:rPr>
                                       <w:rStyle w:val="Hyperlnk"/>
@@ -529,7 +605,7 @@
                         <pic:cNvPicPr/>
                       </pic:nvPicPr>
                       <pic:blipFill>
-                        <a:blip r:embed="rId13">
+                        <a:blip r:embed="rId11">
                           <a:extLst>
                             <a:ext uri="{28A0092B-C50C-407E-A947-70E740481C1C}">
                               <a14:useLocalDpi xmlns:a14="http://schemas.microsoft.com/office/drawing/2010/main" val="0"/>
@@ -609,7 +685,7 @@
                   <w:rFonts w:asciiTheme="minorHAnsi" w:eastAsiaTheme="minorEastAsia" w:hAnsiTheme="minorHAnsi"/>
                   <w:noProof/>
                   <w:sz w:val="22"/>
-                  <w:lang w:val="en-GB" w:eastAsia="sv-SE"/>
+                  <w:lang w:eastAsia="sv-SE"/>
                 </w:rPr>
               </w:pPr>
               <w:r>
@@ -630,7 +706,7 @@
                 </w:rPr>
                 <w:fldChar w:fldCharType="separate"/>
               </w:r>
-              <w:hyperlink w:anchor="_Toc514843157" w:history="1">
+              <w:hyperlink w:anchor="_Toc514849290" w:history="1">
                 <w:r>
                   <w:rPr>
                     <w:rStyle w:val="Hyperlnk"/>
@@ -643,7 +719,6 @@
                   <w:rPr>
                     <w:noProof/>
                     <w:webHidden/>
-                    <w:lang w:val="en-GB"/>
                   </w:rPr>
                   <w:tab/>
                 </w:r>
@@ -651,7 +726,6 @@
                   <w:rPr>
                     <w:noProof/>
                     <w:webHidden/>
-                    <w:lang w:val="en-GB"/>
                   </w:rPr>
                   <w:fldChar w:fldCharType="begin"/>
                 </w:r>
@@ -659,22 +733,19 @@
                   <w:rPr>
                     <w:noProof/>
                     <w:webHidden/>
-                    <w:lang w:val="en-GB"/>
-                  </w:rPr>
-                  <w:instrText xml:space="preserve"> PAGEREF _Toc514843157 \h </w:instrText>
+                  </w:rPr>
+                  <w:instrText xml:space="preserve"> PAGEREF _Toc514849290 \h </w:instrText>
                 </w:r>
                 <w:r>
                   <w:rPr>
                     <w:noProof/>
                     <w:webHidden/>
-                    <w:lang w:val="en-GB"/>
                   </w:rPr>
                 </w:r>
                 <w:r>
                   <w:rPr>
                     <w:noProof/>
                     <w:webHidden/>
-                    <w:lang w:val="en-GB"/>
                   </w:rPr>
                   <w:fldChar w:fldCharType="separate"/>
                 </w:r>
@@ -682,7 +753,6 @@
                   <w:rPr>
                     <w:noProof/>
                     <w:webHidden/>
-                    <w:lang w:val="en-GB"/>
                   </w:rPr>
                   <w:t>1</w:t>
                 </w:r>
@@ -690,7 +760,6 @@
                   <w:rPr>
                     <w:noProof/>
                     <w:webHidden/>
-                    <w:lang w:val="en-GB"/>
                   </w:rPr>
                   <w:fldChar w:fldCharType="end"/>
                 </w:r>
@@ -706,10 +775,10 @@
                   <w:rFonts w:asciiTheme="minorHAnsi" w:eastAsiaTheme="minorEastAsia" w:hAnsiTheme="minorHAnsi"/>
                   <w:noProof/>
                   <w:sz w:val="22"/>
-                  <w:lang w:val="en-GB" w:eastAsia="sv-SE"/>
+                  <w:lang w:eastAsia="sv-SE"/>
                 </w:rPr>
               </w:pPr>
-              <w:hyperlink w:anchor="_Toc514843158" w:history="1">
+              <w:hyperlink w:anchor="_Toc514849291" w:history="1">
                 <w:r>
                   <w:rPr>
                     <w:rStyle w:val="Hyperlnk"/>
@@ -722,7 +791,6 @@
                   <w:rPr>
                     <w:noProof/>
                     <w:webHidden/>
-                    <w:lang w:val="en-GB"/>
                   </w:rPr>
                   <w:tab/>
                 </w:r>
@@ -730,7 +798,6 @@
                   <w:rPr>
                     <w:noProof/>
                     <w:webHidden/>
-                    <w:lang w:val="en-GB"/>
                   </w:rPr>
                   <w:fldChar w:fldCharType="begin"/>
                 </w:r>
@@ -738,22 +805,19 @@
                   <w:rPr>
                     <w:noProof/>
                     <w:webHidden/>
-                    <w:lang w:val="en-GB"/>
-                  </w:rPr>
-                  <w:instrText xml:space="preserve"> PAGEREF _Toc514843158 \h </w:instrText>
+                  </w:rPr>
+                  <w:instrText xml:space="preserve"> PAGEREF _Toc514849291 \h </w:instrText>
                 </w:r>
                 <w:r>
                   <w:rPr>
                     <w:noProof/>
                     <w:webHidden/>
-                    <w:lang w:val="en-GB"/>
                   </w:rPr>
                 </w:r>
                 <w:r>
                   <w:rPr>
                     <w:noProof/>
                     <w:webHidden/>
-                    <w:lang w:val="en-GB"/>
                   </w:rPr>
                   <w:fldChar w:fldCharType="separate"/>
                 </w:r>
@@ -761,7 +825,6 @@
                   <w:rPr>
                     <w:noProof/>
                     <w:webHidden/>
-                    <w:lang w:val="en-GB"/>
                   </w:rPr>
                   <w:t>1</w:t>
                 </w:r>
@@ -769,7 +832,6 @@
                   <w:rPr>
                     <w:noProof/>
                     <w:webHidden/>
-                    <w:lang w:val="en-GB"/>
                   </w:rPr>
                   <w:fldChar w:fldCharType="end"/>
                 </w:r>
@@ -785,10 +847,10 @@
                   <w:rFonts w:asciiTheme="minorHAnsi" w:eastAsiaTheme="minorEastAsia" w:hAnsiTheme="minorHAnsi"/>
                   <w:noProof/>
                   <w:sz w:val="22"/>
-                  <w:lang w:val="en-GB" w:eastAsia="sv-SE"/>
+                  <w:lang w:eastAsia="sv-SE"/>
                 </w:rPr>
               </w:pPr>
-              <w:hyperlink w:anchor="_Toc514843159" w:history="1">
+              <w:hyperlink w:anchor="_Toc514849292" w:history="1">
                 <w:r>
                   <w:rPr>
                     <w:rStyle w:val="Hyperlnk"/>
@@ -801,7 +863,6 @@
                   <w:rPr>
                     <w:noProof/>
                     <w:webHidden/>
-                    <w:lang w:val="en-GB"/>
                   </w:rPr>
                   <w:tab/>
                 </w:r>
@@ -809,7 +870,6 @@
                   <w:rPr>
                     <w:noProof/>
                     <w:webHidden/>
-                    <w:lang w:val="en-GB"/>
                   </w:rPr>
                   <w:fldChar w:fldCharType="begin"/>
                 </w:r>
@@ -817,22 +877,19 @@
                   <w:rPr>
                     <w:noProof/>
                     <w:webHidden/>
-                    <w:lang w:val="en-GB"/>
-                  </w:rPr>
-                  <w:instrText xml:space="preserve"> PAGEREF _Toc514843159 \h </w:instrText>
+                  </w:rPr>
+                  <w:instrText xml:space="preserve"> PAGEREF _Toc514849292 \h </w:instrText>
                 </w:r>
                 <w:r>
                   <w:rPr>
                     <w:noProof/>
                     <w:webHidden/>
-                    <w:lang w:val="en-GB"/>
                   </w:rPr>
                 </w:r>
                 <w:r>
                   <w:rPr>
                     <w:noProof/>
                     <w:webHidden/>
-                    <w:lang w:val="en-GB"/>
                   </w:rPr>
                   <w:fldChar w:fldCharType="separate"/>
                 </w:r>
@@ -840,7 +897,6 @@
                   <w:rPr>
                     <w:noProof/>
                     <w:webHidden/>
-                    <w:lang w:val="en-GB"/>
                   </w:rPr>
                   <w:t>1</w:t>
                 </w:r>
@@ -848,7 +904,6 @@
                   <w:rPr>
                     <w:noProof/>
                     <w:webHidden/>
-                    <w:lang w:val="en-GB"/>
                   </w:rPr>
                   <w:fldChar w:fldCharType="end"/>
                 </w:r>
@@ -864,10 +919,10 @@
                   <w:rFonts w:asciiTheme="minorHAnsi" w:eastAsiaTheme="minorEastAsia" w:hAnsiTheme="minorHAnsi"/>
                   <w:noProof/>
                   <w:sz w:val="22"/>
-                  <w:lang w:val="en-GB" w:eastAsia="sv-SE"/>
+                  <w:lang w:eastAsia="sv-SE"/>
                 </w:rPr>
               </w:pPr>
-              <w:hyperlink w:anchor="_Toc514843160" w:history="1">
+              <w:hyperlink w:anchor="_Toc514849293" w:history="1">
                 <w:r>
                   <w:rPr>
                     <w:rStyle w:val="Hyperlnk"/>
@@ -881,7 +936,6 @@
                   <w:rPr>
                     <w:noProof/>
                     <w:webHidden/>
-                    <w:lang w:val="en-GB"/>
                   </w:rPr>
                   <w:tab/>
                 </w:r>
@@ -889,7 +943,6 @@
                   <w:rPr>
                     <w:noProof/>
                     <w:webHidden/>
-                    <w:lang w:val="en-GB"/>
                   </w:rPr>
                   <w:fldChar w:fldCharType="begin"/>
                 </w:r>
@@ -897,22 +950,19 @@
                   <w:rPr>
                     <w:noProof/>
                     <w:webHidden/>
-                    <w:lang w:val="en-GB"/>
-                  </w:rPr>
-                  <w:instrText xml:space="preserve"> PAGEREF _Toc514843160 \h </w:instrText>
+                  </w:rPr>
+                  <w:instrText xml:space="preserve"> PAGEREF _Toc514849293 \h </w:instrText>
                 </w:r>
                 <w:r>
                   <w:rPr>
                     <w:noProof/>
                     <w:webHidden/>
-                    <w:lang w:val="en-GB"/>
                   </w:rPr>
                 </w:r>
                 <w:r>
                   <w:rPr>
                     <w:noProof/>
                     <w:webHidden/>
-                    <w:lang w:val="en-GB"/>
                   </w:rPr>
                   <w:fldChar w:fldCharType="separate"/>
                 </w:r>
@@ -920,7 +970,6 @@
                   <w:rPr>
                     <w:noProof/>
                     <w:webHidden/>
-                    <w:lang w:val="en-GB"/>
                   </w:rPr>
                   <w:t>2</w:t>
                 </w:r>
@@ -928,7 +977,6 @@
                   <w:rPr>
                     <w:noProof/>
                     <w:webHidden/>
-                    <w:lang w:val="en-GB"/>
                   </w:rPr>
                   <w:fldChar w:fldCharType="end"/>
                 </w:r>
@@ -944,10 +992,10 @@
                   <w:rFonts w:asciiTheme="minorHAnsi" w:eastAsiaTheme="minorEastAsia" w:hAnsiTheme="minorHAnsi"/>
                   <w:noProof/>
                   <w:sz w:val="22"/>
-                  <w:lang w:val="en-GB" w:eastAsia="sv-SE"/>
+                  <w:lang w:eastAsia="sv-SE"/>
                 </w:rPr>
               </w:pPr>
-              <w:hyperlink w:anchor="_Toc514843161" w:history="1">
+              <w:hyperlink w:anchor="_Toc514849294" w:history="1">
                 <w:r>
                   <w:rPr>
                     <w:rStyle w:val="Hyperlnk"/>
@@ -960,7 +1008,6 @@
                   <w:rPr>
                     <w:noProof/>
                     <w:webHidden/>
-                    <w:lang w:val="en-GB"/>
                   </w:rPr>
                   <w:tab/>
                 </w:r>
@@ -968,7 +1015,6 @@
                   <w:rPr>
                     <w:noProof/>
                     <w:webHidden/>
-                    <w:lang w:val="en-GB"/>
                   </w:rPr>
                   <w:fldChar w:fldCharType="begin"/>
                 </w:r>
@@ -976,22 +1022,19 @@
                   <w:rPr>
                     <w:noProof/>
                     <w:webHidden/>
-                    <w:lang w:val="en-GB"/>
-                  </w:rPr>
-                  <w:instrText xml:space="preserve"> PAGEREF _Toc514843161 \h </w:instrText>
+                  </w:rPr>
+                  <w:instrText xml:space="preserve"> PAGEREF _Toc514849294 \h </w:instrText>
                 </w:r>
                 <w:r>
                   <w:rPr>
                     <w:noProof/>
                     <w:webHidden/>
-                    <w:lang w:val="en-GB"/>
                   </w:rPr>
                 </w:r>
                 <w:r>
                   <w:rPr>
                     <w:noProof/>
                     <w:webHidden/>
-                    <w:lang w:val="en-GB"/>
                   </w:rPr>
                   <w:fldChar w:fldCharType="separate"/>
                 </w:r>
@@ -999,15 +1042,13 @@
                   <w:rPr>
                     <w:noProof/>
                     <w:webHidden/>
-                    <w:lang w:val="en-GB"/>
-                  </w:rPr>
-                  <w:t>2</w:t>
+                  </w:rPr>
+                  <w:t>3</w:t>
                 </w:r>
                 <w:r>
                   <w:rPr>
                     <w:noProof/>
                     <w:webHidden/>
-                    <w:lang w:val="en-GB"/>
                   </w:rPr>
                   <w:fldChar w:fldCharType="end"/>
                 </w:r>
@@ -1023,10 +1064,10 @@
                   <w:rFonts w:asciiTheme="minorHAnsi" w:eastAsiaTheme="minorEastAsia" w:hAnsiTheme="minorHAnsi"/>
                   <w:noProof/>
                   <w:sz w:val="22"/>
-                  <w:lang w:val="en-GB" w:eastAsia="sv-SE"/>
+                  <w:lang w:eastAsia="sv-SE"/>
                 </w:rPr>
               </w:pPr>
-              <w:hyperlink w:anchor="_Toc514843162" w:history="1">
+              <w:hyperlink w:anchor="_Toc514849295" w:history="1">
                 <w:r>
                   <w:rPr>
                     <w:rStyle w:val="Hyperlnk"/>
@@ -1039,7 +1080,6 @@
                   <w:rPr>
                     <w:noProof/>
                     <w:webHidden/>
-                    <w:lang w:val="en-GB"/>
                   </w:rPr>
                   <w:tab/>
                 </w:r>
@@ -1047,7 +1087,6 @@
                   <w:rPr>
                     <w:noProof/>
                     <w:webHidden/>
-                    <w:lang w:val="en-GB"/>
                   </w:rPr>
                   <w:fldChar w:fldCharType="begin"/>
                 </w:r>
@@ -1055,22 +1094,19 @@
                   <w:rPr>
                     <w:noProof/>
                     <w:webHidden/>
-                    <w:lang w:val="en-GB"/>
-                  </w:rPr>
-                  <w:instrText xml:space="preserve"> PAGEREF _Toc514843162 \h </w:instrText>
+                  </w:rPr>
+                  <w:instrText xml:space="preserve"> PAGEREF _Toc514849295 \h </w:instrText>
                 </w:r>
                 <w:r>
                   <w:rPr>
                     <w:noProof/>
                     <w:webHidden/>
-                    <w:lang w:val="en-GB"/>
                   </w:rPr>
                 </w:r>
                 <w:r>
                   <w:rPr>
                     <w:noProof/>
                     <w:webHidden/>
-                    <w:lang w:val="en-GB"/>
                   </w:rPr>
                   <w:fldChar w:fldCharType="separate"/>
                 </w:r>
@@ -1078,7 +1114,6 @@
                   <w:rPr>
                     <w:noProof/>
                     <w:webHidden/>
-                    <w:lang w:val="en-GB"/>
                   </w:rPr>
                   <w:t>3</w:t>
                 </w:r>
@@ -1086,7 +1121,6 @@
                   <w:rPr>
                     <w:noProof/>
                     <w:webHidden/>
-                    <w:lang w:val="en-GB"/>
                   </w:rPr>
                   <w:fldChar w:fldCharType="end"/>
                 </w:r>
@@ -1102,10 +1136,10 @@
                   <w:rFonts w:asciiTheme="minorHAnsi" w:eastAsiaTheme="minorEastAsia" w:hAnsiTheme="minorHAnsi"/>
                   <w:noProof/>
                   <w:sz w:val="22"/>
-                  <w:lang w:val="en-GB" w:eastAsia="sv-SE"/>
+                  <w:lang w:eastAsia="sv-SE"/>
                 </w:rPr>
               </w:pPr>
-              <w:hyperlink w:anchor="_Toc514843163" w:history="1">
+              <w:hyperlink w:anchor="_Toc514849296" w:history="1">
                 <w:r>
                   <w:rPr>
                     <w:rStyle w:val="Hyperlnk"/>
@@ -1118,7 +1152,6 @@
                   <w:rPr>
                     <w:noProof/>
                     <w:webHidden/>
-                    <w:lang w:val="en-GB"/>
                   </w:rPr>
                   <w:tab/>
                 </w:r>
@@ -1126,7 +1159,6 @@
                   <w:rPr>
                     <w:noProof/>
                     <w:webHidden/>
-                    <w:lang w:val="en-GB"/>
                   </w:rPr>
                   <w:fldChar w:fldCharType="begin"/>
                 </w:r>
@@ -1134,22 +1166,19 @@
                   <w:rPr>
                     <w:noProof/>
                     <w:webHidden/>
-                    <w:lang w:val="en-GB"/>
-                  </w:rPr>
-                  <w:instrText xml:space="preserve"> PAGEREF _Toc514843163 \h </w:instrText>
+                  </w:rPr>
+                  <w:instrText xml:space="preserve"> PAGEREF _Toc514849296 \h </w:instrText>
                 </w:r>
                 <w:r>
                   <w:rPr>
                     <w:noProof/>
                     <w:webHidden/>
-                    <w:lang w:val="en-GB"/>
                   </w:rPr>
                 </w:r>
                 <w:r>
                   <w:rPr>
                     <w:noProof/>
                     <w:webHidden/>
-                    <w:lang w:val="en-GB"/>
                   </w:rPr>
                   <w:fldChar w:fldCharType="separate"/>
                 </w:r>
@@ -1157,15 +1186,13 @@
                   <w:rPr>
                     <w:noProof/>
                     <w:webHidden/>
-                    <w:lang w:val="en-GB"/>
-                  </w:rPr>
-                  <w:t>7</w:t>
+                  </w:rPr>
+                  <w:t>6</w:t>
                 </w:r>
                 <w:r>
                   <w:rPr>
                     <w:noProof/>
                     <w:webHidden/>
-                    <w:lang w:val="en-GB"/>
                   </w:rPr>
                   <w:fldChar w:fldCharType="end"/>
                 </w:r>
@@ -1181,10 +1208,10 @@
                   <w:rFonts w:asciiTheme="minorHAnsi" w:eastAsiaTheme="minorEastAsia" w:hAnsiTheme="minorHAnsi"/>
                   <w:noProof/>
                   <w:sz w:val="22"/>
-                  <w:lang w:val="en-GB" w:eastAsia="sv-SE"/>
+                  <w:lang w:eastAsia="sv-SE"/>
                 </w:rPr>
               </w:pPr>
-              <w:hyperlink w:anchor="_Toc514843164" w:history="1">
+              <w:hyperlink w:anchor="_Toc514849297" w:history="1">
                 <w:r>
                   <w:rPr>
                     <w:rStyle w:val="Hyperlnk"/>
@@ -1197,7 +1224,6 @@
                   <w:rPr>
                     <w:noProof/>
                     <w:webHidden/>
-                    <w:lang w:val="en-GB"/>
                   </w:rPr>
                   <w:tab/>
                 </w:r>
@@ -1205,7 +1231,6 @@
                   <w:rPr>
                     <w:noProof/>
                     <w:webHidden/>
-                    <w:lang w:val="en-GB"/>
                   </w:rPr>
                   <w:fldChar w:fldCharType="begin"/>
                 </w:r>
@@ -1213,22 +1238,19 @@
                   <w:rPr>
                     <w:noProof/>
                     <w:webHidden/>
-                    <w:lang w:val="en-GB"/>
-                  </w:rPr>
-                  <w:instrText xml:space="preserve"> PAGEREF _Toc514843164 \h </w:instrText>
+                  </w:rPr>
+                  <w:instrText xml:space="preserve"> PAGEREF _Toc514849297 \h </w:instrText>
                 </w:r>
                 <w:r>
                   <w:rPr>
                     <w:noProof/>
                     <w:webHidden/>
-                    <w:lang w:val="en-GB"/>
                   </w:rPr>
                 </w:r>
                 <w:r>
                   <w:rPr>
                     <w:noProof/>
                     <w:webHidden/>
-                    <w:lang w:val="en-GB"/>
                   </w:rPr>
                   <w:fldChar w:fldCharType="separate"/>
                 </w:r>
@@ -1236,15 +1258,13 @@
                   <w:rPr>
                     <w:noProof/>
                     <w:webHidden/>
-                    <w:lang w:val="en-GB"/>
-                  </w:rPr>
-                  <w:t>8</w:t>
+                  </w:rPr>
+                  <w:t>7</w:t>
                 </w:r>
                 <w:r>
                   <w:rPr>
                     <w:noProof/>
                     <w:webHidden/>
-                    <w:lang w:val="en-GB"/>
                   </w:rPr>
                   <w:fldChar w:fldCharType="end"/>
                 </w:r>
@@ -1260,10 +1280,10 @@
                   <w:rFonts w:asciiTheme="minorHAnsi" w:eastAsiaTheme="minorEastAsia" w:hAnsiTheme="minorHAnsi"/>
                   <w:noProof/>
                   <w:sz w:val="22"/>
-                  <w:lang w:val="en-GB" w:eastAsia="sv-SE"/>
+                  <w:lang w:eastAsia="sv-SE"/>
                 </w:rPr>
               </w:pPr>
-              <w:hyperlink w:anchor="_Toc514843165" w:history="1">
+              <w:hyperlink w:anchor="_Toc514849298" w:history="1">
                 <w:r>
                   <w:rPr>
                     <w:rStyle w:val="Hyperlnk"/>
@@ -1276,7 +1296,6 @@
                   <w:rPr>
                     <w:noProof/>
                     <w:webHidden/>
-                    <w:lang w:val="en-GB"/>
                   </w:rPr>
                   <w:tab/>
                 </w:r>
@@ -1284,7 +1303,6 @@
                   <w:rPr>
                     <w:noProof/>
                     <w:webHidden/>
-                    <w:lang w:val="en-GB"/>
                   </w:rPr>
                   <w:fldChar w:fldCharType="begin"/>
                 </w:r>
@@ -1292,22 +1310,19 @@
                   <w:rPr>
                     <w:noProof/>
                     <w:webHidden/>
-                    <w:lang w:val="en-GB"/>
-                  </w:rPr>
-                  <w:instrText xml:space="preserve"> PAGEREF _Toc514843165 \h </w:instrText>
+                  </w:rPr>
+                  <w:instrText xml:space="preserve"> PAGEREF _Toc514849298 \h </w:instrText>
                 </w:r>
                 <w:r>
                   <w:rPr>
                     <w:noProof/>
                     <w:webHidden/>
-                    <w:lang w:val="en-GB"/>
                   </w:rPr>
                 </w:r>
                 <w:r>
                   <w:rPr>
                     <w:noProof/>
                     <w:webHidden/>
-                    <w:lang w:val="en-GB"/>
                   </w:rPr>
                   <w:fldChar w:fldCharType="separate"/>
                 </w:r>
@@ -1315,15 +1330,13 @@
                   <w:rPr>
                     <w:noProof/>
                     <w:webHidden/>
-                    <w:lang w:val="en-GB"/>
-                  </w:rPr>
-                  <w:t>8</w:t>
+                  </w:rPr>
+                  <w:t>7</w:t>
                 </w:r>
                 <w:r>
                   <w:rPr>
                     <w:noProof/>
                     <w:webHidden/>
-                    <w:lang w:val="en-GB"/>
                   </w:rPr>
                   <w:fldChar w:fldCharType="end"/>
                 </w:r>
@@ -1339,10 +1352,10 @@
                   <w:rFonts w:asciiTheme="minorHAnsi" w:eastAsiaTheme="minorEastAsia" w:hAnsiTheme="minorHAnsi"/>
                   <w:noProof/>
                   <w:sz w:val="22"/>
-                  <w:lang w:val="en-GB" w:eastAsia="sv-SE"/>
+                  <w:lang w:eastAsia="sv-SE"/>
                 </w:rPr>
               </w:pPr>
-              <w:hyperlink w:anchor="_Toc514843166" w:history="1">
+              <w:hyperlink w:anchor="_Toc514849299" w:history="1">
                 <w:r>
                   <w:rPr>
                     <w:rStyle w:val="Hyperlnk"/>
@@ -1355,7 +1368,6 @@
                   <w:rPr>
                     <w:noProof/>
                     <w:webHidden/>
-                    <w:lang w:val="en-GB"/>
                   </w:rPr>
                   <w:tab/>
                 </w:r>
@@ -1363,7 +1375,6 @@
                   <w:rPr>
                     <w:noProof/>
                     <w:webHidden/>
-                    <w:lang w:val="en-GB"/>
                   </w:rPr>
                   <w:fldChar w:fldCharType="begin"/>
                 </w:r>
@@ -1371,22 +1382,19 @@
                   <w:rPr>
                     <w:noProof/>
                     <w:webHidden/>
-                    <w:lang w:val="en-GB"/>
-                  </w:rPr>
-                  <w:instrText xml:space="preserve"> PAGEREF _Toc514843166 \h </w:instrText>
+                  </w:rPr>
+                  <w:instrText xml:space="preserve"> PAGEREF _Toc514849299 \h </w:instrText>
                 </w:r>
                 <w:r>
                   <w:rPr>
                     <w:noProof/>
                     <w:webHidden/>
-                    <w:lang w:val="en-GB"/>
                   </w:rPr>
                 </w:r>
                 <w:r>
                   <w:rPr>
                     <w:noProof/>
                     <w:webHidden/>
-                    <w:lang w:val="en-GB"/>
                   </w:rPr>
                   <w:fldChar w:fldCharType="separate"/>
                 </w:r>
@@ -1394,15 +1402,13 @@
                   <w:rPr>
                     <w:noProof/>
                     <w:webHidden/>
-                    <w:lang w:val="en-GB"/>
-                  </w:rPr>
-                  <w:t>8</w:t>
+                  </w:rPr>
+                  <w:t>7</w:t>
                 </w:r>
                 <w:r>
                   <w:rPr>
                     <w:noProof/>
                     <w:webHidden/>
-                    <w:lang w:val="en-GB"/>
                   </w:rPr>
                   <w:fldChar w:fldCharType="end"/>
                 </w:r>
@@ -1436,7 +1442,7 @@
               <w:lang w:val="en-GB"/>
             </w:rPr>
             <w:sectPr>
-              <w:footerReference w:type="first" r:id="rId14"/>
+              <w:footerReference w:type="first" r:id="rId12"/>
               <w:pgSz w:w="11906" w:h="16838"/>
               <w:pgMar w:top="1417" w:right="1417" w:bottom="1417" w:left="1417" w:header="708" w:footer="708" w:gutter="0"/>
               <w:pgNumType w:start="0"/>
@@ -1454,7 +1460,7 @@
               <w:lang w:val="en-GB"/>
             </w:rPr>
           </w:pPr>
-          <w:bookmarkStart w:id="0" w:name="_Toc514843157"/>
+          <w:bookmarkStart w:id="0" w:name="_Toc514849290"/>
           <w:r>
             <w:rPr>
               <w:lang w:val="en-GB"/>
@@ -1475,19 +1481,67 @@
             <w:rPr>
               <w:lang w:val="en-GB"/>
             </w:rPr>
-            <w:t>Being students at the biomedical engineering program it felt appropriate to do a related project, specifically a program able to render and view MR and CT volumes. Features deemed mandatory included: load various volume data from files, use raymarching to find surfaces to render, use a hardcoded directional light source and introduce Phong shading</w:t>
-          </w:r>
-          <w:r>
-            <w:rPr>
-              <w:lang w:val="en-GB"/>
-            </w:rPr>
-            <w:t xml:space="preserve"> by the 3 component phong model</w:t>
-          </w:r>
-          <w:r>
-            <w:rPr>
-              <w:lang w:val="en-GB"/>
-            </w:rPr>
-            <w:t>, keyboard input to control from what angle to look at the volume and finally being able to view the volume depending on intensity. Other interesting but less priority features were being able to highlight different parts with colors, have a transparency scaling, implement an intersecting plane to view the volumes insides and lastly a GUI.</w:t>
+            <w:t xml:space="preserve">Being students at the biomedical engineering program it felt appropriate to do a related project, specifically a program able to render and view MR and CT volumes. Features deemed mandatory included: load various volume data from files, use raymarching to find surfaces to render, use a hardcoded directional light source and introduce </w:t>
+          </w:r>
+          <w:proofErr w:type="spellStart"/>
+          <w:r>
+            <w:rPr>
+              <w:lang w:val="en-GB"/>
+            </w:rPr>
+            <w:t>Phong</w:t>
+          </w:r>
+          <w:proofErr w:type="spellEnd"/>
+          <w:r>
+            <w:rPr>
+              <w:lang w:val="en-GB"/>
+            </w:rPr>
+            <w:t xml:space="preserve"> shading</w:t>
+          </w:r>
+          <w:r>
+            <w:rPr>
+              <w:lang w:val="en-GB"/>
+            </w:rPr>
+            <w:t xml:space="preserve"> by the 3 component </w:t>
+          </w:r>
+          <w:proofErr w:type="spellStart"/>
+          <w:r>
+            <w:rPr>
+              <w:lang w:val="en-GB"/>
+            </w:rPr>
+            <w:t>P</w:t>
+          </w:r>
+          <w:r>
+            <w:rPr>
+              <w:lang w:val="en-GB"/>
+            </w:rPr>
+            <w:t>hong</w:t>
+          </w:r>
+          <w:proofErr w:type="spellEnd"/>
+          <w:r>
+            <w:rPr>
+              <w:lang w:val="en-GB"/>
+            </w:rPr>
+            <w:t xml:space="preserve"> model</w:t>
+          </w:r>
+          <w:r>
+            <w:rPr>
+              <w:lang w:val="en-GB"/>
+            </w:rPr>
+            <w:t xml:space="preserve">, keyboard input to control from what angle to look at the volume and finally being able to view the volume depending on intensity. Other interesting but less priority features were being able to highlight different parts with </w:t>
+          </w:r>
+          <w:proofErr w:type="spellStart"/>
+          <w:r>
+            <w:rPr>
+              <w:lang w:val="en-GB"/>
+            </w:rPr>
+            <w:t>colors</w:t>
+          </w:r>
+          <w:proofErr w:type="spellEnd"/>
+          <w:r>
+            <w:rPr>
+              <w:lang w:val="en-GB"/>
+            </w:rPr>
+            <w:t>, have a transparency scaling, implement an intersecting plane to view the volumes insides and lastly a GUI.</w:t>
           </w:r>
         </w:p>
         <w:p>
@@ -1498,7 +1552,7 @@
               <w:lang w:val="en-GB"/>
             </w:rPr>
           </w:pPr>
-          <w:bookmarkStart w:id="1" w:name="_Toc514843158"/>
+          <w:bookmarkStart w:id="1" w:name="_Toc514849291"/>
           <w:r>
             <w:rPr>
               <w:lang w:val="en-GB"/>
@@ -1515,7 +1569,7 @@
               <w:lang w:val="en-GB"/>
             </w:rPr>
           </w:pPr>
-          <w:bookmarkStart w:id="2" w:name="_Toc514843159"/>
+          <w:bookmarkStart w:id="2" w:name="_Toc514849292"/>
           <w:r>
             <w:rPr>
               <w:lang w:val="en-GB"/>
@@ -1537,14 +1591,8 @@
             </w:rPr>
             <w:t xml:space="preserve">To render 3D volumes, ray marching by front-to-back compositing is a method commonly used. </w:t>
           </w:r>
-        </w:p>
-        <w:p>
-          <w:pPr>
-            <w:spacing w:line="276" w:lineRule="auto"/>
-            <w:rPr>
-              <w:lang w:val="en-GB"/>
-            </w:rPr>
-          </w:pPr>
+          <w:bookmarkStart w:id="3" w:name="_GoBack"/>
+          <w:bookmarkEnd w:id="3"/>
         </w:p>
         <w:p>
           <w:pPr>
@@ -1581,7 +1629,7 @@
                         </pic:cNvPicPr>
                       </pic:nvPicPr>
                       <pic:blipFill>
-                        <a:blip r:embed="rId15">
+                        <a:blip r:embed="rId13">
                           <a:extLst>
                             <a:ext uri="{28A0092B-C50C-407E-A947-70E740481C1C}">
                               <a14:useLocalDpi xmlns:a14="http://schemas.microsoft.com/office/drawing/2010/main" val="0"/>
@@ -1683,7 +1731,21 @@
             <w:rPr>
               <w:lang w:val="en-GB" w:eastAsia="sv-SE"/>
             </w:rPr>
-            <w:t>The principle behind this method is shown in figure 1, where the idea is to send rays from a perspective point (prp), or eye, towards the volume, sampling along the rays as they travel, accumulating intensity and opacity data of the volume samples.</w:t>
+            <w:t>The principle behind this method is shown in figure 1, where the idea is to send rays from a perspective point (</w:t>
+          </w:r>
+          <w:proofErr w:type="spellStart"/>
+          <w:r>
+            <w:rPr>
+              <w:lang w:val="en-GB" w:eastAsia="sv-SE"/>
+            </w:rPr>
+            <w:t>prp</w:t>
+          </w:r>
+          <w:proofErr w:type="spellEnd"/>
+          <w:r>
+            <w:rPr>
+              <w:lang w:val="en-GB" w:eastAsia="sv-SE"/>
+            </w:rPr>
+            <w:t>), or eye, towards the volume, sampling along the rays as they travel, accumulating intensity and opacity data of the volume samples.</w:t>
           </w:r>
           <w:r>
             <w:rPr>
@@ -2104,7 +2166,21 @@
             <w:rPr>
               <w:lang w:val="en-GB" w:eastAsia="sv-SE"/>
             </w:rPr>
-            <w:t xml:space="preserve"> describes the data accumulation of the color and the accumulated opacity is updated according to equation </w:t>
+            <w:t xml:space="preserve"> describes the data accumulation of the </w:t>
+          </w:r>
+          <w:proofErr w:type="spellStart"/>
+          <w:r>
+            <w:rPr>
+              <w:lang w:val="en-GB" w:eastAsia="sv-SE"/>
+            </w:rPr>
+            <w:t>color</w:t>
+          </w:r>
+          <w:proofErr w:type="spellEnd"/>
+          <w:r>
+            <w:rPr>
+              <w:lang w:val="en-GB" w:eastAsia="sv-SE"/>
+            </w:rPr>
+            <w:t xml:space="preserve"> and the accumulated opacity is updated according to equation </w:t>
           </w:r>
           <w:r>
             <w:rPr>
@@ -2116,7 +2192,21 @@
             <w:rPr>
               <w:lang w:val="en-GB" w:eastAsia="sv-SE"/>
             </w:rPr>
-            <w:t>. By sampling from the start of the ray, the prp, towards the ‘back’</w:t>
+            <w:t xml:space="preserve">. By sampling from the start of the ray, the </w:t>
+          </w:r>
+          <w:proofErr w:type="spellStart"/>
+          <w:r>
+            <w:rPr>
+              <w:lang w:val="en-GB" w:eastAsia="sv-SE"/>
+            </w:rPr>
+            <w:t>prp</w:t>
+          </w:r>
+          <w:proofErr w:type="spellEnd"/>
+          <w:r>
+            <w:rPr>
+              <w:lang w:val="en-GB" w:eastAsia="sv-SE"/>
+            </w:rPr>
+            <w:t>, towards the ‘back’</w:t>
           </w:r>
           <w:r>
             <w:rPr>
@@ -2128,7 +2218,21 @@
             <w:rPr>
               <w:lang w:val="en-GB" w:eastAsia="sv-SE"/>
             </w:rPr>
-            <w:t xml:space="preserve"> enables early ray termination by checking the opacity value of the accumulated data and avoid unnecessary computations. The accumulated color and opacity is then, in model terms, projected to the image plane for display.</w:t>
+            <w:t xml:space="preserve"> enables early ray termination by checking the opacity value of the accumulated data and avoid unnecessary computations. The accumulated </w:t>
+          </w:r>
+          <w:proofErr w:type="spellStart"/>
+          <w:r>
+            <w:rPr>
+              <w:lang w:val="en-GB" w:eastAsia="sv-SE"/>
+            </w:rPr>
+            <w:t>color</w:t>
+          </w:r>
+          <w:proofErr w:type="spellEnd"/>
+          <w:r>
+            <w:rPr>
+              <w:lang w:val="en-GB" w:eastAsia="sv-SE"/>
+            </w:rPr>
+            <w:t xml:space="preserve"> and opacity is then, in model terms, projected to the image plane for display.</w:t>
           </w:r>
         </w:p>
         <w:p>
@@ -2151,15 +2255,16 @@
               <w:lang w:val="en-GB" w:eastAsia="sv-SE"/>
             </w:rPr>
           </w:pPr>
-          <w:bookmarkStart w:id="3" w:name="_Toc514843160"/>
+          <w:bookmarkStart w:id="4" w:name="_Toc514849293"/>
           <w:r>
             <w:rPr>
               <w:rFonts w:eastAsia="Times New Roman"/>
               <w:lang w:val="en-GB" w:eastAsia="sv-SE"/>
             </w:rPr>
+            <w:lastRenderedPageBreak/>
             <w:t>Intersection Test</w:t>
           </w:r>
-          <w:bookmarkEnd w:id="3"/>
+          <w:bookmarkEnd w:id="4"/>
         </w:p>
         <w:p>
           <w:pPr>
@@ -2188,7 +2293,21 @@
             <w:rPr>
               <w:lang w:val="en-GB" w:eastAsia="sv-SE"/>
             </w:rPr>
-            <w:t xml:space="preserve"> rendering the volume, as the model does not account for unnecessary rays as well as not considering the ray path, it simply states that rays march from the prp towards the volume. It would then sample along its path and project the accumulated data onto the image plane. Implementing this is terribly inefficient due to</w:t>
+            <w:t xml:space="preserve"> rendering the volume, as the model does not account for unnecessary rays as well as not considering the ray path, it simply states that rays march from the </w:t>
+          </w:r>
+          <w:proofErr w:type="spellStart"/>
+          <w:r>
+            <w:rPr>
+              <w:lang w:val="en-GB" w:eastAsia="sv-SE"/>
+            </w:rPr>
+            <w:t>prp</w:t>
+          </w:r>
+          <w:proofErr w:type="spellEnd"/>
+          <w:r>
+            <w:rPr>
+              <w:lang w:val="en-GB" w:eastAsia="sv-SE"/>
+            </w:rPr>
+            <w:t xml:space="preserve"> towards the volume. It would then sample along its path and project the accumulated data onto the image plane. Implementing this is terribly inefficient due to</w:t>
           </w:r>
           <w:r>
             <w:rPr>
@@ -2232,7 +2351,21 @@
             <w:rPr>
               <w:lang w:val="en-GB" w:eastAsia="sv-SE"/>
             </w:rPr>
-            <w:t>The rays that hit the volume started from the prp and keep going beyond the volume</w:t>
+            <w:t xml:space="preserve">The rays that hit the volume started from the </w:t>
+          </w:r>
+          <w:proofErr w:type="spellStart"/>
+          <w:r>
+            <w:rPr>
+              <w:lang w:val="en-GB" w:eastAsia="sv-SE"/>
+            </w:rPr>
+            <w:t>prp</w:t>
+          </w:r>
+          <w:proofErr w:type="spellEnd"/>
+          <w:r>
+            <w:rPr>
+              <w:lang w:val="en-GB" w:eastAsia="sv-SE"/>
+            </w:rPr>
+            <w:t xml:space="preserve"> and keep going beyond the volume</w:t>
           </w:r>
         </w:p>
         <w:p>
@@ -2248,7 +2381,13 @@
             <w:rPr>
               <w:lang w:val="en-GB" w:eastAsia="sv-SE"/>
             </w:rPr>
-            <w:t>both cases in which GPU calculations are performed that are ultimately costly and pointless. There are multiple ways to solve this problem, the one described here is probably not the cheapest in terms of GPU calculations, however it allows for single render</w:t>
+            <w:t>B</w:t>
+          </w:r>
+          <w:r>
+            <w:rPr>
+              <w:lang w:val="en-GB" w:eastAsia="sv-SE"/>
+            </w:rPr>
+            <w:t>oth cases in which GPU calculations are performed that are ultimately costly and pointless. There are multiple ways to solve this problem, the one described here is probably not the cheapest in terms of GPU calculations, however it allows for single render</w:t>
           </w:r>
           <w:r>
             <w:rPr>
@@ -2553,7 +2692,21 @@
             <w:rPr>
               <w:lang w:val="en-GB" w:eastAsia="sv-SE"/>
             </w:rPr>
-            <w:t xml:space="preserve"> is a scalar. To then find the intersection between ray </w:t>
+            <w:t xml:space="preserve"> is a </w:t>
+          </w:r>
+          <w:proofErr w:type="gramStart"/>
+          <w:r>
+            <w:rPr>
+              <w:lang w:val="en-GB" w:eastAsia="sv-SE"/>
+            </w:rPr>
+            <w:t>scalar.</w:t>
+          </w:r>
+          <w:proofErr w:type="gramEnd"/>
+          <w:r>
+            <w:rPr>
+              <w:lang w:val="en-GB" w:eastAsia="sv-SE"/>
+            </w:rPr>
+            <w:t xml:space="preserve"> To then find the intersection between ray </w:t>
           </w:r>
           <m:oMath>
             <m:r>
@@ -2910,7 +3063,19 @@
             <w:rPr>
               <w:lang w:val="en-GB" w:eastAsia="sv-SE"/>
             </w:rPr>
-            <w:t xml:space="preserve"> between the plane in which the triangle </w:t>
+            <w:t xml:space="preserve"> between the </w:t>
+          </w:r>
+          <w:r>
+            <w:rPr>
+              <w:lang w:val="en-GB" w:eastAsia="sv-SE"/>
+            </w:rPr>
+            <w:t>ray and the plane</w:t>
+          </w:r>
+          <w:r>
+            <w:rPr>
+              <w:lang w:val="en-GB" w:eastAsia="sv-SE"/>
+            </w:rPr>
+            <w:t xml:space="preserve"> in which the triangle </w:t>
           </w:r>
           <w:r>
             <w:rPr>
@@ -2922,7 +3087,25 @@
             <w:rPr>
               <w:lang w:val="en-GB" w:eastAsia="sv-SE"/>
             </w:rPr>
-            <w:t xml:space="preserve"> and by solving for </w:t>
+            <w:t>.</w:t>
+          </w:r>
+          <w:r>
+            <w:rPr>
+              <w:lang w:val="en-GB" w:eastAsia="sv-SE"/>
+            </w:rPr>
+            <w:t xml:space="preserve"> </w:t>
+          </w:r>
+          <w:r>
+            <w:rPr>
+              <w:lang w:val="en-GB" w:eastAsia="sv-SE"/>
+            </w:rPr>
+            <w:t>This is done by</w:t>
+          </w:r>
+          <w:r>
+            <w:rPr>
+              <w:lang w:val="en-GB" w:eastAsia="sv-SE"/>
+            </w:rPr>
+            <w:t xml:space="preserve"> solving for </w:t>
           </w:r>
           <m:oMath>
             <m:r>
@@ -3035,9 +3218,36 @@
                 <w:rFonts w:ascii="Cambria Math" w:hAnsi="Cambria Math"/>
                 <w:lang w:val="en-GB" w:eastAsia="sv-SE"/>
               </w:rPr>
-              <m:t>w = p - a</m:t>
+              <m:t xml:space="preserve">w = p </m:t>
+            </m:r>
+            <m:r>
+              <m:rPr>
+                <m:sty m:val="bi"/>
+              </m:rPr>
+              <w:rPr>
+                <w:rFonts w:ascii="Cambria Math" w:hAnsi="Cambria Math"/>
+                <w:lang w:val="en-GB" w:eastAsia="sv-SE"/>
+              </w:rPr>
+              <m:t>–</m:t>
+            </m:r>
+            <m:r>
+              <m:rPr>
+                <m:sty m:val="bi"/>
+              </m:rPr>
+              <w:rPr>
+                <w:rFonts w:ascii="Cambria Math" w:hAnsi="Cambria Math"/>
+                <w:lang w:val="en-GB" w:eastAsia="sv-SE"/>
+              </w:rPr>
+              <m:t xml:space="preserve"> a</m:t>
             </m:r>
           </m:oMath>
+          <w:r>
+            <w:rPr>
+              <w:rFonts w:eastAsiaTheme="minorEastAsia"/>
+              <w:lang w:val="en-GB" w:eastAsia="sv-SE"/>
+            </w:rPr>
+            <w:t>.</w:t>
+          </w:r>
         </w:p>
         <w:p>
           <w:pPr>
@@ -3956,7 +4166,7 @@
             <w:rPr>
               <w:lang w:val="en-GB" w:eastAsia="sv-SE"/>
             </w:rPr>
-            <w:t>were it can then be determined if the ray intersected the triangle by the following 3 criteria</w:t>
+            <w:t>were it can then be determined if the ray intersected the triangle by the following criteria</w:t>
           </w:r>
         </w:p>
         <w:p>
@@ -3966,7 +4176,6 @@
               <w:lang w:val="en-GB"/>
             </w:rPr>
           </w:pPr>
-          <w:bookmarkStart w:id="4" w:name="_Toc514843161"/>
           <m:oMathPara>
             <m:oMath>
               <m:r>
@@ -4143,13 +4352,15 @@
               <w:lang w:val="en-GB" w:eastAsia="sv-SE"/>
             </w:rPr>
           </w:pPr>
-          <w:r>
-            <w:rPr>
-              <w:lang w:val="en-GB" w:eastAsia="sv-SE"/>
-            </w:rPr>
+          <w:bookmarkStart w:id="5" w:name="_Toc514849294"/>
+          <w:r>
+            <w:rPr>
+              <w:lang w:val="en-GB" w:eastAsia="sv-SE"/>
+            </w:rPr>
+            <w:lastRenderedPageBreak/>
             <w:t>Volume Surface Shading</w:t>
           </w:r>
-          <w:bookmarkEnd w:id="4"/>
+          <w:bookmarkEnd w:id="5"/>
         </w:p>
         <w:p>
           <w:pPr>
@@ -4164,7 +4375,21 @@
             <w:rPr>
               <w:lang w:val="en-GB" w:eastAsia="sv-SE"/>
             </w:rPr>
-            <w:t>The Phong illumination model as described in [</w:t>
+            <w:t xml:space="preserve">The </w:t>
+          </w:r>
+          <w:proofErr w:type="spellStart"/>
+          <w:r>
+            <w:rPr>
+              <w:lang w:val="en-GB" w:eastAsia="sv-SE"/>
+            </w:rPr>
+            <w:t>Phong</w:t>
+          </w:r>
+          <w:proofErr w:type="spellEnd"/>
+          <w:r>
+            <w:rPr>
+              <w:lang w:val="en-GB" w:eastAsia="sv-SE"/>
+            </w:rPr>
+            <w:t xml:space="preserve"> illumination model as described in [</w:t>
           </w:r>
           <w:r>
             <w:rPr>
@@ -4195,6 +4420,7 @@
             <w:spacing w:after="0" w:line="276" w:lineRule="auto"/>
             <w:jc w:val="center"/>
             <w:rPr>
+              <w:b/>
               <w:lang w:val="en-GB"/>
             </w:rPr>
           </w:pPr>
@@ -4224,7 +4450,7 @@
                         </pic:cNvPicPr>
                       </pic:nvPicPr>
                       <pic:blipFill>
-                        <a:blip r:embed="rId16" cstate="print">
+                        <a:blip r:embed="rId14" cstate="print">
                           <a:extLst>
                             <a:ext uri="{28A0092B-C50C-407E-A947-70E740481C1C}">
                               <a14:useLocalDpi xmlns:a14="http://schemas.microsoft.com/office/drawing/2010/main" val="0"/>
@@ -4314,7 +4540,21 @@
             <w:rPr>
               <w:lang w:val="en-GB"/>
             </w:rPr>
-            <w:t>to 3-component Phong model</w:t>
+            <w:t xml:space="preserve">to 3-component </w:t>
+          </w:r>
+          <w:proofErr w:type="spellStart"/>
+          <w:r>
+            <w:rPr>
+              <w:lang w:val="en-GB"/>
+            </w:rPr>
+            <w:t>Phong</w:t>
+          </w:r>
+          <w:proofErr w:type="spellEnd"/>
+          <w:r>
+            <w:rPr>
+              <w:lang w:val="en-GB"/>
+            </w:rPr>
+            <w:t xml:space="preserve"> model</w:t>
           </w:r>
           <w:r>
             <w:rPr>
@@ -4348,7 +4588,19 @@
             <w:rPr>
               <w:lang w:val="en-GB" w:eastAsia="sv-SE"/>
             </w:rPr>
-            <w:t xml:space="preserve">The model is defined in terms of a vectors, seen in figure 2. The vector </w:t>
+            <w:t xml:space="preserve">The model is defined in terms of </w:t>
+          </w:r>
+          <w:r>
+            <w:rPr>
+              <w:lang w:val="en-GB" w:eastAsia="sv-SE"/>
+            </w:rPr>
+            <w:t>the</w:t>
+          </w:r>
+          <w:r>
+            <w:rPr>
+              <w:lang w:val="en-GB" w:eastAsia="sv-SE"/>
+            </w:rPr>
+            <w:t xml:space="preserve"> vectors seen in figure 2. The vector </w:t>
           </w:r>
           <m:oMath>
             <m:acc>
@@ -4897,7 +5149,21 @@
                   <w:rFonts w:ascii="Cambria Math" w:eastAsiaTheme="minorEastAsia" w:hAnsi="Cambria Math"/>
                   <w:lang w:val="en-GB"/>
                 </w:rPr>
-                <m:t xml:space="preserve">   (8)</m:t>
+                <m:t xml:space="preserve">   (</m:t>
+              </m:r>
+              <m:r>
+                <w:rPr>
+                  <w:rFonts w:ascii="Cambria Math" w:eastAsiaTheme="minorEastAsia" w:hAnsi="Cambria Math"/>
+                  <w:lang w:val="en-GB"/>
+                </w:rPr>
+                <m:t>10</m:t>
+              </m:r>
+              <m:r>
+                <w:rPr>
+                  <w:rFonts w:ascii="Cambria Math" w:eastAsiaTheme="minorEastAsia" w:hAnsi="Cambria Math"/>
+                  <w:lang w:val="en-GB"/>
+                </w:rPr>
+                <m:t>)</m:t>
               </m:r>
             </m:oMath>
           </m:oMathPara>
@@ -4996,19 +5262,51 @@
             <w:rPr>
               <w:lang w:val="en-GB" w:eastAsia="sv-SE"/>
             </w:rPr>
-            <w:t xml:space="preserve"> are constants scaling the contributions of the different components, and alpha is a shiny-ness constant. The hat notation denotes the normalized vector. Equation</w:t>
-          </w:r>
-          <w:r>
-            <w:rPr>
-              <w:lang w:val="en-GB" w:eastAsia="sv-SE"/>
-            </w:rPr>
-            <w:t xml:space="preserve"> 8</w:t>
-          </w:r>
-          <w:r>
-            <w:rPr>
-              <w:lang w:val="en-GB" w:eastAsia="sv-SE"/>
-            </w:rPr>
-            <w:t xml:space="preserve"> can also be applied to volumetric data, by calculating the shading for the isosurfaces of the volume, where the gradient is the approximation of the normals of these surfaces. As noted in [</w:t>
+            <w:t xml:space="preserve"> are constants scaling the contributions of the different components and alpha is a shiny-ness constant. The hat notation denotes the normalized vector. Equation</w:t>
+          </w:r>
+          <w:r>
+            <w:rPr>
+              <w:lang w:val="en-GB" w:eastAsia="sv-SE"/>
+            </w:rPr>
+            <w:t xml:space="preserve"> </w:t>
+          </w:r>
+          <w:r>
+            <w:rPr>
+              <w:lang w:val="en-GB" w:eastAsia="sv-SE"/>
+            </w:rPr>
+            <w:t>10</w:t>
+          </w:r>
+          <w:r>
+            <w:rPr>
+              <w:lang w:val="en-GB" w:eastAsia="sv-SE"/>
+            </w:rPr>
+            <w:t xml:space="preserve"> can also be applied to volumetric data, by calculating the shading for the </w:t>
+          </w:r>
+          <w:proofErr w:type="spellStart"/>
+          <w:r>
+            <w:rPr>
+              <w:lang w:val="en-GB" w:eastAsia="sv-SE"/>
+            </w:rPr>
+            <w:t>isosurfaces</w:t>
+          </w:r>
+          <w:proofErr w:type="spellEnd"/>
+          <w:r>
+            <w:rPr>
+              <w:lang w:val="en-GB" w:eastAsia="sv-SE"/>
+            </w:rPr>
+            <w:t xml:space="preserve"> of the volume, where the gradient is the approximation </w:t>
+          </w:r>
+          <w:r>
+            <w:rPr>
+              <w:lang w:val="en-GB" w:eastAsia="sv-SE"/>
+            </w:rPr>
+            <w:t>of each surface normal</w:t>
+          </w:r>
+          <w:r>
+            <w:rPr>
+              <w:lang w:val="en-GB" w:eastAsia="sv-SE"/>
+            </w:rPr>
+            <w:t>. As noted in [</w:t>
           </w:r>
           <w:r>
             <w:rPr>
@@ -5032,10 +5330,33 @@
             <w:rPr>
               <w:lang w:val="en-GB" w:eastAsia="sv-SE"/>
             </w:rPr>
-            <w:t>obel operator defined as a 3D filtering kernel, a 3x3x3 kernel applied along the 3 axes x,y,z.</w:t>
+            <w:t>obel operator defined as a 3D filtering kernel, a 3x3x3 kernel applied along the 3 axes x,</w:t>
+          </w:r>
+          <w:r>
+            <w:rPr>
+              <w:lang w:val="en-GB" w:eastAsia="sv-SE"/>
+            </w:rPr>
+            <w:t xml:space="preserve"> </w:t>
+          </w:r>
+          <w:r>
+            <w:rPr>
+              <w:lang w:val="en-GB" w:eastAsia="sv-SE"/>
+            </w:rPr>
+            <w:t>y,</w:t>
+          </w:r>
+          <w:r>
+            <w:rPr>
+              <w:lang w:val="en-GB" w:eastAsia="sv-SE"/>
+            </w:rPr>
+            <w:t xml:space="preserve"> and </w:t>
+          </w:r>
+          <w:r>
+            <w:rPr>
+              <w:lang w:val="en-GB" w:eastAsia="sv-SE"/>
+            </w:rPr>
+            <w:t>z.</w:t>
           </w:r>
         </w:p>
-        <w:bookmarkStart w:id="5" w:name="_Toc514843162"/>
         <w:p>
           <w:pPr>
             <w:rPr>
@@ -5613,7 +5934,7 @@
                       <w:rFonts w:ascii="Cambria Math" w:eastAsiaTheme="minorEastAsia" w:hAnsi="Cambria Math"/>
                       <w:sz w:val="22"/>
                     </w:rPr>
-                    <m:t>9</m:t>
+                    <m:t>11</m:t>
                   </m:r>
                 </m:e>
               </m:d>
@@ -5661,13 +5982,14 @@
               <w:lang w:val="en-GB"/>
             </w:rPr>
           </w:pPr>
+          <w:bookmarkStart w:id="6" w:name="_Toc514849295"/>
           <w:r>
             <w:rPr>
               <w:lang w:val="en-GB"/>
             </w:rPr>
             <w:t>Implementation</w:t>
           </w:r>
-          <w:bookmarkEnd w:id="5"/>
+          <w:bookmarkEnd w:id="6"/>
         </w:p>
         <w:p>
           <w:pPr>
@@ -5692,7 +6014,19 @@
             <w:rPr>
               <w:lang w:val="en-GB"/>
             </w:rPr>
-            <w:t>. Different datasets were available from both MR and CT scanners, five of which are used in the final program. Dimensions varied, typically cubic or near cubic, but all were on the format PVM and had to be converted to binary RAW format before further usage in the program. This can be d</w:t>
+            <w:t xml:space="preserve">. Different datasets were available from both MR and CT scanners, five of which are used in the final program. Dimensions varied, </w:t>
+          </w:r>
+          <w:r>
+            <w:rPr>
+              <w:lang w:val="en-GB"/>
+            </w:rPr>
+            <w:t>typically 256x256x256</w:t>
+          </w:r>
+          <w:r>
+            <w:rPr>
+              <w:lang w:val="en-GB"/>
+            </w:rPr>
+            <w:t>, but all were on the format PVM and had to be converted to binary RAW format before further usage in the program. This can be d</w:t>
           </w:r>
           <w:r>
             <w:rPr>
@@ -5733,7 +6067,33 @@
               <w:lang w:val="en-GB"/>
             </w:rPr>
             <w:lastRenderedPageBreak/>
-            <w:t xml:space="preserve">The volume is rendered by fitting a quad over the entire viewport, this geometry representing the initial image plane in figure 1. The </w:t>
+            <w:t>The volume is rendered by fitting a quad over the entire viewport</w:t>
+          </w:r>
+          <w:r>
+            <w:rPr>
+              <w:lang w:val="en-GB"/>
+            </w:rPr>
+            <w:t>. T</w:t>
+          </w:r>
+          <w:r>
+            <w:rPr>
+              <w:lang w:val="en-GB"/>
+            </w:rPr>
+            <w:t xml:space="preserve">his geometry </w:t>
+          </w:r>
+          <w:proofErr w:type="gramStart"/>
+          <w:r>
+            <w:rPr>
+              <w:lang w:val="en-GB"/>
+            </w:rPr>
+            <w:t>represent</w:t>
+          </w:r>
+          <w:proofErr w:type="gramEnd"/>
+          <w:r>
+            <w:rPr>
+              <w:lang w:val="en-GB"/>
+            </w:rPr>
+            <w:t xml:space="preserve"> the initial image plane in figure 1. The </w:t>
           </w:r>
           <w:r>
             <w:rPr>
@@ -5745,7 +6105,7 @@
             <w:rPr>
               <w:lang w:val="en-GB"/>
             </w:rPr>
-            <w:t>penGL pipeline is then utilized to pass the geometry further onto rasterization. The rest of the basic ray marching algorithm is then implemented in the fragment shader.</w:t>
+            <w:t>penGL pipeline is utilized to pass the geometry further onto rasterization. The rest of the basic ray marching algorithm is implemented in the fragment shader.</w:t>
           </w:r>
         </w:p>
         <w:p>
@@ -5755,24 +6115,17 @@
               <w:lang w:val="en-GB"/>
             </w:rPr>
           </w:pPr>
-        </w:p>
-        <w:p>
-          <w:pPr>
-            <w:spacing w:line="276" w:lineRule="auto"/>
-            <w:rPr>
-              <w:lang w:val="en-GB"/>
-            </w:rPr>
-          </w:pPr>
-          <w:r>
-            <w:rPr>
+          <w:r>
+            <w:rPr>
+              <w:rFonts w:eastAsiaTheme="minorEastAsia"/>
               <w:noProof/>
               <w:lang w:val="en-GB"/>
             </w:rPr>
             <w:drawing>
-              <wp:inline distT="0" distB="0" distL="0" distR="0" wp14:anchorId="43BDCE8E" wp14:editId="1DC03B55">
-                <wp:extent cx="5867400" cy="3665220"/>
-                <wp:effectExtent l="0" t="0" r="0" b="0"/>
-                <wp:docPr id="10" name="Bildobjekt 10" descr="https://lh5.googleusercontent.com/ajznMabIZt_DqOuSz143g7mRYbvU8v0HxXE35BfH60P4-WXFCm0d_K3xBV5NZ7Qh5qhhs0DgAzcYTkVM7mf01yyNoIwjY0Yacda1zcZl6v5YaeJ7OpOwWWDIFktXJMuptnMbuVLI"/>
+              <wp:inline distT="0" distB="0" distL="0" distR="0" wp14:anchorId="4F125D90" wp14:editId="0E9C404C">
+                <wp:extent cx="5753100" cy="3596640"/>
+                <wp:effectExtent l="0" t="0" r="0" b="3810"/>
+                <wp:docPr id="6" name="Bildobjekt 6"/>
                 <wp:cNvGraphicFramePr>
                   <a:graphicFrameLocks xmlns:a="http://schemas.openxmlformats.org/drawingml/2006/main" noChangeAspect="1"/>
                 </wp:cNvGraphicFramePr>
@@ -5780,13 +6133,13 @@
                   <a:graphicData uri="http://schemas.openxmlformats.org/drawingml/2006/picture">
                     <pic:pic xmlns:pic="http://schemas.openxmlformats.org/drawingml/2006/picture">
                       <pic:nvPicPr>
-                        <pic:cNvPr id="0" name="Picture 5" descr="https://lh5.googleusercontent.com/ajznMabIZt_DqOuSz143g7mRYbvU8v0HxXE35BfH60P4-WXFCm0d_K3xBV5NZ7Qh5qhhs0DgAzcYTkVM7mf01yyNoIwjY0Yacda1zcZl6v5YaeJ7OpOwWWDIFktXJMuptnMbuVLI"/>
+                        <pic:cNvPr id="0" name="Picture 1"/>
                         <pic:cNvPicPr>
                           <a:picLocks noChangeAspect="1" noChangeArrowheads="1"/>
                         </pic:cNvPicPr>
                       </pic:nvPicPr>
                       <pic:blipFill>
-                        <a:blip r:embed="rId17">
+                        <a:blip r:embed="rId15">
                           <a:extLst>
                             <a:ext uri="{28A0092B-C50C-407E-A947-70E740481C1C}">
                               <a14:useLocalDpi xmlns:a14="http://schemas.microsoft.com/office/drawing/2010/main" val="0"/>
@@ -5801,7 +6154,7 @@
                       <pic:spPr bwMode="auto">
                         <a:xfrm>
                           <a:off x="0" y="0"/>
-                          <a:ext cx="5867400" cy="3665220"/>
+                          <a:ext cx="5753100" cy="3596640"/>
                         </a:xfrm>
                         <a:prstGeom prst="rect">
                           <a:avLst/>
@@ -5825,14 +6178,6 @@
               <w:lang w:val="en-GB"/>
             </w:rPr>
           </w:pPr>
-        </w:p>
-        <w:p>
-          <w:pPr>
-            <w:spacing w:line="276" w:lineRule="auto"/>
-            <w:rPr>
-              <w:lang w:val="en-GB"/>
-            </w:rPr>
-          </w:pPr>
           <w:r>
             <w:rPr>
               <w:lang w:val="en-GB"/>
@@ -5865,6 +6210,13 @@
           </m:oMath>
           <w:r>
             <w:rPr>
+              <w:rFonts w:eastAsiaTheme="minorEastAsia"/>
+              <w:lang w:val="en-GB"/>
+            </w:rPr>
+            <w:t xml:space="preserve">is </w:t>
+          </w:r>
+          <w:r>
+            <w:rPr>
               <w:lang w:val="en-GB"/>
             </w:rPr>
             <w:t xml:space="preserve">the distance between the prp and the image plane. This allows for zooming as well as letting the image plane intersect the volume. </w:t>
@@ -5928,7 +6280,21 @@
             <w:rPr>
               <w:lang w:val="en-GB"/>
             </w:rPr>
-            <w:t>are some arbitrary functions that map volume sample positions into opacity and color. In our implementation, they are simple texture accesses of the grayscale values in the latter case, and a linear map between the intensity and opacity with a user controllable scale for the former.</w:t>
+            <w:t xml:space="preserve">are some arbitrary functions that map volume sample positions into opacity and </w:t>
+          </w:r>
+          <w:proofErr w:type="spellStart"/>
+          <w:r>
+            <w:rPr>
+              <w:lang w:val="en-GB"/>
+            </w:rPr>
+            <w:t>color</w:t>
+          </w:r>
+          <w:proofErr w:type="spellEnd"/>
+          <w:r>
+            <w:rPr>
+              <w:lang w:val="en-GB"/>
+            </w:rPr>
+            <w:t>. In our implementation, they are simple texture accesses of the grayscale values in the latter case, and a linear map between the intensity and opacity with a user controllable scale for the former.</w:t>
           </w:r>
         </w:p>
         <w:p>
@@ -6006,6 +6372,60 @@
               <w:lang w:val="en-GB"/>
             </w:rPr>
             <w:lastRenderedPageBreak/>
+            <w:drawing>
+              <wp:inline distT="0" distB="0" distL="0" distR="0" wp14:anchorId="5FFF80F1" wp14:editId="3232082A">
+                <wp:extent cx="5730240" cy="2628900"/>
+                <wp:effectExtent l="0" t="0" r="3810" b="0"/>
+                <wp:docPr id="8" name="Bildobjekt 8" descr="https://lh3.googleusercontent.com/6byXPbTOrN0w6ExcPfj3j511K9lpyVtTUUNXzy2tmmPPpJIH6AcgZcv4XvDBWNvwjkoydZ08VXgvk44TWymBuVkkbZSxUR_CnSoyUrR5FLR9jXawx-JCY8nwEexY03U4eaWq9rZY"/>
+                <wp:cNvGraphicFramePr>
+                  <a:graphicFrameLocks xmlns:a="http://schemas.openxmlformats.org/drawingml/2006/main" noChangeAspect="1"/>
+                </wp:cNvGraphicFramePr>
+                <a:graphic xmlns:a="http://schemas.openxmlformats.org/drawingml/2006/main">
+                  <a:graphicData uri="http://schemas.openxmlformats.org/drawingml/2006/picture">
+                    <pic:pic xmlns:pic="http://schemas.openxmlformats.org/drawingml/2006/picture">
+                      <pic:nvPicPr>
+                        <pic:cNvPr id="0" name="Picture 7" descr="https://lh3.googleusercontent.com/6byXPbTOrN0w6ExcPfj3j511K9lpyVtTUUNXzy2tmmPPpJIH6AcgZcv4XvDBWNvwjkoydZ08VXgvk44TWymBuVkkbZSxUR_CnSoyUrR5FLR9jXawx-JCY8nwEexY03U4eaWq9rZY"/>
+                        <pic:cNvPicPr>
+                          <a:picLocks noChangeAspect="1" noChangeArrowheads="1"/>
+                        </pic:cNvPicPr>
+                      </pic:nvPicPr>
+                      <pic:blipFill>
+                        <a:blip r:embed="rId16">
+                          <a:extLst>
+                            <a:ext uri="{28A0092B-C50C-407E-A947-70E740481C1C}">
+                              <a14:useLocalDpi xmlns:a14="http://schemas.microsoft.com/office/drawing/2010/main" val="0"/>
+                            </a:ext>
+                          </a:extLst>
+                        </a:blip>
+                        <a:srcRect/>
+                        <a:stretch>
+                          <a:fillRect/>
+                        </a:stretch>
+                      </pic:blipFill>
+                      <pic:spPr bwMode="auto">
+                        <a:xfrm>
+                          <a:off x="0" y="0"/>
+                          <a:ext cx="5730240" cy="2628900"/>
+                        </a:xfrm>
+                        <a:prstGeom prst="rect">
+                          <a:avLst/>
+                        </a:prstGeom>
+                        <a:noFill/>
+                        <a:ln>
+                          <a:noFill/>
+                        </a:ln>
+                      </pic:spPr>
+                    </pic:pic>
+                  </a:graphicData>
+                </a:graphic>
+              </wp:inline>
+            </w:drawing>
+          </w:r>
+          <w:r>
+            <w:rPr>
+              <w:noProof/>
+              <w:lang w:val="en-GB"/>
+            </w:rPr>
             <w:drawing>
               <wp:inline distT="0" distB="0" distL="0" distR="0" wp14:anchorId="63A9E763" wp14:editId="789D9D95">
                 <wp:extent cx="5730240" cy="2468880"/>
@@ -6024,7 +6444,7 @@
                         </pic:cNvPicPr>
                       </pic:nvPicPr>
                       <pic:blipFill>
-                        <a:blip r:embed="rId18">
+                        <a:blip r:embed="rId17">
                           <a:extLst>
                             <a:ext uri="{28A0092B-C50C-407E-A947-70E740481C1C}">
                               <a14:useLocalDpi xmlns:a14="http://schemas.microsoft.com/office/drawing/2010/main" val="0"/>
@@ -6073,71 +6493,23 @@
           </w:pPr>
           <w:r>
             <w:rPr>
-              <w:noProof/>
-              <w:lang w:val="en-GB"/>
-            </w:rPr>
-            <w:drawing>
-              <wp:inline distT="0" distB="0" distL="0" distR="0" wp14:anchorId="081EBDF3" wp14:editId="37FDD345">
-                <wp:extent cx="5730240" cy="2628900"/>
-                <wp:effectExtent l="0" t="0" r="3810" b="0"/>
-                <wp:docPr id="8" name="Bildobjekt 8" descr="https://lh3.googleusercontent.com/6byXPbTOrN0w6ExcPfj3j511K9lpyVtTUUNXzy2tmmPPpJIH6AcgZcv4XvDBWNvwjkoydZ08VXgvk44TWymBuVkkbZSxUR_CnSoyUrR5FLR9jXawx-JCY8nwEexY03U4eaWq9rZY"/>
-                <wp:cNvGraphicFramePr>
-                  <a:graphicFrameLocks xmlns:a="http://schemas.openxmlformats.org/drawingml/2006/main" noChangeAspect="1"/>
-                </wp:cNvGraphicFramePr>
-                <a:graphic xmlns:a="http://schemas.openxmlformats.org/drawingml/2006/main">
-                  <a:graphicData uri="http://schemas.openxmlformats.org/drawingml/2006/picture">
-                    <pic:pic xmlns:pic="http://schemas.openxmlformats.org/drawingml/2006/picture">
-                      <pic:nvPicPr>
-                        <pic:cNvPr id="0" name="Picture 7" descr="https://lh3.googleusercontent.com/6byXPbTOrN0w6ExcPfj3j511K9lpyVtTUUNXzy2tmmPPpJIH6AcgZcv4XvDBWNvwjkoydZ08VXgvk44TWymBuVkkbZSxUR_CnSoyUrR5FLR9jXawx-JCY8nwEexY03U4eaWq9rZY"/>
-                        <pic:cNvPicPr>
-                          <a:picLocks noChangeAspect="1" noChangeArrowheads="1"/>
-                        </pic:cNvPicPr>
-                      </pic:nvPicPr>
-                      <pic:blipFill>
-                        <a:blip r:embed="rId19">
-                          <a:extLst>
-                            <a:ext uri="{28A0092B-C50C-407E-A947-70E740481C1C}">
-                              <a14:useLocalDpi xmlns:a14="http://schemas.microsoft.com/office/drawing/2010/main" val="0"/>
-                            </a:ext>
-                          </a:extLst>
-                        </a:blip>
-                        <a:srcRect/>
-                        <a:stretch>
-                          <a:fillRect/>
-                        </a:stretch>
-                      </pic:blipFill>
-                      <pic:spPr bwMode="auto">
-                        <a:xfrm>
-                          <a:off x="0" y="0"/>
-                          <a:ext cx="5730240" cy="2628900"/>
-                        </a:xfrm>
-                        <a:prstGeom prst="rect">
-                          <a:avLst/>
-                        </a:prstGeom>
-                        <a:noFill/>
-                        <a:ln>
-                          <a:noFill/>
-                        </a:ln>
-                      </pic:spPr>
-                    </pic:pic>
-                  </a:graphicData>
-                </a:graphic>
-              </wp:inline>
-            </w:drawing>
-          </w:r>
-        </w:p>
-        <w:p>
-          <w:pPr>
-            <w:spacing w:line="276" w:lineRule="auto"/>
-            <w:rPr>
-              <w:lang w:val="en-GB"/>
-            </w:rPr>
-          </w:pPr>
-          <w:r>
-            <w:rPr>
-              <w:lang w:val="en-GB"/>
-            </w:rPr>
-            <w:t xml:space="preserve">Algorithms 2 and 3 make up the implementation idea of the computations using the bounding cube, extending algorithm 1. If the boolean </w:t>
+              <w:lang w:val="en-GB"/>
+            </w:rPr>
+            <w:t xml:space="preserve">Algorithms 2 and 3 make up the implementation idea of the computations using the bounding cube, extending algorithm 1. If the </w:t>
+          </w:r>
+          <w:proofErr w:type="spellStart"/>
+          <w:r>
+            <w:rPr>
+              <w:lang w:val="en-GB"/>
+            </w:rPr>
+            <w:t>boolean</w:t>
+          </w:r>
+          <w:proofErr w:type="spellEnd"/>
+          <w:r>
+            <w:rPr>
+              <w:lang w:val="en-GB"/>
+            </w:rPr>
+            <w:t xml:space="preserve"> </w:t>
           </w:r>
           <m:oMath>
             <m:r>
@@ -6159,29 +6531,26 @@
           <w:pPr>
             <w:spacing w:line="276" w:lineRule="auto"/>
             <w:rPr>
+              <w:lang w:val="en-GB"/>
+            </w:rPr>
+          </w:pPr>
+          <w:r>
+            <w:rPr>
               <w:noProof/>
               <w:lang w:val="en-GB"/>
             </w:rPr>
-          </w:pPr>
-        </w:p>
-        <w:p>
-          <w:pPr>
-            <w:keepNext/>
-            <w:spacing w:line="276" w:lineRule="auto"/>
-            <w:jc w:val="center"/>
-            <w:rPr>
-              <w:lang w:val="en-GB"/>
-            </w:rPr>
-          </w:pPr>
-          <w:r>
-            <w:rPr>
-              <w:noProof/>
-              <w:lang w:val="en-GB"/>
-            </w:rPr>
             <w:drawing>
-              <wp:inline distT="0" distB="0" distL="0" distR="0" wp14:anchorId="1E69C5DB" wp14:editId="21288887">
-                <wp:extent cx="2514600" cy="1935480"/>
-                <wp:effectExtent l="0" t="0" r="0" b="7620"/>
+              <wp:anchor distT="0" distB="0" distL="114300" distR="114300" simplePos="0" relativeHeight="251661824" behindDoc="0" locked="0" layoutInCell="1" allowOverlap="1" wp14:anchorId="1E69C5DB" wp14:editId="08D81A86">
+                <wp:simplePos x="0" y="0"/>
+                <wp:positionH relativeFrom="margin">
+                  <wp:align>left</wp:align>
+                </wp:positionH>
+                <wp:positionV relativeFrom="margin">
+                  <wp:posOffset>6316980</wp:posOffset>
+                </wp:positionV>
+                <wp:extent cx="2574925" cy="1982470"/>
+                <wp:effectExtent l="0" t="0" r="0" b="0"/>
+                <wp:wrapSquare wrapText="bothSides"/>
                 <wp:docPr id="7" name="Bildobjekt 7" descr="https://lh6.googleusercontent.com/tx-Gb2stM_9WXVzvHCBDwXX8zoWEk82sqLGo6k0TVwjMx6_RSW0K0EHOpnTn8Q20nPn6uzF2cMicdxEEC_ZjdIpTk953qRHVP4cX6Swj69ndtwISKF7ZUIofMXjYQ3lMw--C9O0k"/>
                 <wp:cNvGraphicFramePr>
                   <a:graphicFrameLocks xmlns:a="http://schemas.openxmlformats.org/drawingml/2006/main" noChangeAspect="1"/>
@@ -6196,7 +6565,7 @@
                         </pic:cNvPicPr>
                       </pic:nvPicPr>
                       <pic:blipFill rotWithShape="1">
-                        <a:blip r:embed="rId20" cstate="print">
+                        <a:blip r:embed="rId18" cstate="print">
                           <a:extLst>
                             <a:ext uri="{28A0092B-C50C-407E-A947-70E740481C1C}">
                               <a14:useLocalDpi xmlns:a14="http://schemas.microsoft.com/office/drawing/2010/main" val="0"/>
@@ -6209,7 +6578,7 @@
                       <pic:spPr bwMode="auto">
                         <a:xfrm>
                           <a:off x="0" y="0"/>
-                          <a:ext cx="2514600" cy="1935480"/>
+                          <a:ext cx="2613888" cy="2012296"/>
                         </a:xfrm>
                         <a:prstGeom prst="rect">
                           <a:avLst/>
@@ -6227,61 +6596,82 @@
                     </pic:pic>
                   </a:graphicData>
                 </a:graphic>
-              </wp:inline>
+                <wp14:sizeRelH relativeFrom="margin">
+                  <wp14:pctWidth>0</wp14:pctWidth>
+                </wp14:sizeRelH>
+                <wp14:sizeRelV relativeFrom="margin">
+                  <wp14:pctHeight>0</wp14:pctHeight>
+                </wp14:sizeRelV>
+              </wp:anchor>
             </w:drawing>
           </w:r>
-        </w:p>
-        <w:p>
-          <w:pPr>
-            <w:pStyle w:val="Beskrivning"/>
-            <w:spacing w:line="276" w:lineRule="auto"/>
-            <w:jc w:val="center"/>
-            <w:rPr>
-              <w:lang w:val="en-GB"/>
-            </w:rPr>
-          </w:pPr>
-          <w:r>
-            <w:rPr>
-              <w:lang w:val="en-GB"/>
-            </w:rPr>
-            <w:t xml:space="preserve">Figure </w:t>
-          </w:r>
-          <w:r>
-            <w:rPr>
-              <w:lang w:val="en-GB"/>
-            </w:rPr>
-            <w:fldChar w:fldCharType="begin"/>
-          </w:r>
-          <w:r>
-            <w:rPr>
-              <w:lang w:val="en-GB"/>
-            </w:rPr>
-            <w:instrText xml:space="preserve"> SEQ Figure \* ARABIC </w:instrText>
-          </w:r>
-          <w:r>
-            <w:rPr>
-              <w:lang w:val="en-GB"/>
-            </w:rPr>
-            <w:fldChar w:fldCharType="separate"/>
-          </w:r>
-          <w:r>
-            <w:rPr>
-              <w:noProof/>
-              <w:lang w:val="en-GB"/>
-            </w:rPr>
-            <w:t>3</w:t>
-          </w:r>
-          <w:r>
-            <w:rPr>
-              <w:lang w:val="en-GB"/>
-            </w:rPr>
-            <w:fldChar w:fldCharType="end"/>
-          </w:r>
-          <w:r>
-            <w:rPr>
-              <w:lang w:val="en-GB"/>
-            </w:rPr>
-            <w:t>. Bounding box with fancy color mapping of the ray travel length.</w:t>
+          <w:r>
+            <w:rPr>
+              <w:lang w:val="en-GB"/>
+            </w:rPr>
+            <w:t xml:space="preserve">Using the points returned by algorithm 3, the starting point of the rays are </w:t>
+          </w:r>
+          <w:r>
+            <w:rPr>
+              <w:lang w:val="en-GB"/>
+            </w:rPr>
+            <w:t>found,</w:t>
+          </w:r>
+          <w:r>
+            <w:rPr>
+              <w:lang w:val="en-GB"/>
+            </w:rPr>
+            <w:t xml:space="preserve"> and travel length</w:t>
+          </w:r>
+          <w:r>
+            <w:rPr>
+              <w:lang w:val="en-GB"/>
+            </w:rPr>
+            <w:t xml:space="preserve"> is</w:t>
+          </w:r>
+          <w:r>
+            <w:rPr>
+              <w:lang w:val="en-GB"/>
+            </w:rPr>
+            <w:t xml:space="preserve"> computed. Figure 3 shows the resulting rendered pixels as well as </w:t>
+          </w:r>
+          <w:proofErr w:type="spellStart"/>
+          <w:r>
+            <w:rPr>
+              <w:lang w:val="en-GB"/>
+            </w:rPr>
+            <w:t>color</w:t>
+          </w:r>
+          <w:proofErr w:type="spellEnd"/>
+          <w:r>
+            <w:rPr>
+              <w:lang w:val="en-GB"/>
+            </w:rPr>
+            <w:t xml:space="preserve"> encoding the ray travel length computations. </w:t>
+          </w:r>
+          <w:r>
+            <w:rPr>
+              <w:lang w:val="en-GB"/>
+            </w:rPr>
+            <w:t>T</w:t>
+          </w:r>
+          <w:r>
+            <w:rPr>
+              <w:lang w:val="en-GB"/>
+            </w:rPr>
+            <w:t>his mean</w:t>
+          </w:r>
+          <w:r>
+            <w:rPr>
+              <w:lang w:val="en-GB"/>
+            </w:rPr>
+            <w:t>s that in algorithm 1</w:t>
+          </w:r>
+          <w:r>
+            <w:rPr>
+              <w:lang w:val="en-GB"/>
+            </w:rPr>
+            <w:t xml:space="preserve"> the variable ‘steps’ is no longer ambiguous.</w:t>
           </w:r>
         </w:p>
         <w:p>
@@ -6293,67 +6683,444 @@
           </w:pPr>
           <w:r>
             <w:rPr>
+              <w:noProof/>
+            </w:rPr>
+            <mc:AlternateContent>
+              <mc:Choice Requires="wps">
+                <w:drawing>
+                  <wp:anchor distT="0" distB="0" distL="114300" distR="114300" simplePos="0" relativeHeight="251663872" behindDoc="0" locked="0" layoutInCell="1" allowOverlap="1" wp14:anchorId="0B8FB0B8" wp14:editId="67958D64">
+                    <wp:simplePos x="0" y="0"/>
+                    <wp:positionH relativeFrom="margin">
+                      <wp:posOffset>14605</wp:posOffset>
+                    </wp:positionH>
+                    <wp:positionV relativeFrom="paragraph">
+                      <wp:posOffset>464820</wp:posOffset>
+                    </wp:positionV>
+                    <wp:extent cx="2575560" cy="389890"/>
+                    <wp:effectExtent l="0" t="0" r="0" b="0"/>
+                    <wp:wrapSquare wrapText="bothSides"/>
+                    <wp:docPr id="11" name="Textruta 11"/>
+                    <wp:cNvGraphicFramePr/>
+                    <a:graphic xmlns:a="http://schemas.openxmlformats.org/drawingml/2006/main">
+                      <a:graphicData uri="http://schemas.microsoft.com/office/word/2010/wordprocessingShape">
+                        <wps:wsp>
+                          <wps:cNvSpPr txBox="1"/>
+                          <wps:spPr>
+                            <a:xfrm>
+                              <a:off x="0" y="0"/>
+                              <a:ext cx="2575560" cy="389890"/>
+                            </a:xfrm>
+                            <a:prstGeom prst="rect">
+                              <a:avLst/>
+                            </a:prstGeom>
+                            <a:solidFill>
+                              <a:prstClr val="white"/>
+                            </a:solidFill>
+                            <a:ln>
+                              <a:noFill/>
+                            </a:ln>
+                          </wps:spPr>
+                          <wps:txbx>
+                            <w:txbxContent>
+                              <w:p>
+                                <w:pPr>
+                                  <w:pStyle w:val="Beskrivning"/>
+                                  <w:jc w:val="center"/>
+                                  <w:rPr>
+                                    <w:noProof/>
+                                    <w:sz w:val="24"/>
+                                    <w:lang w:val="en-GB"/>
+                                  </w:rPr>
+                                </w:pPr>
+                                <w:r>
+                                  <w:rPr>
+                                    <w:lang w:val="en-GB"/>
+                                  </w:rPr>
+                                  <w:t xml:space="preserve">Figure </w:t>
+                                </w:r>
+                                <w:r>
+                                  <w:fldChar w:fldCharType="begin"/>
+                                </w:r>
+                                <w:r>
+                                  <w:rPr>
+                                    <w:lang w:val="en-GB"/>
+                                  </w:rPr>
+                                  <w:instrText xml:space="preserve"> SEQ Figure \* ARABIC </w:instrText>
+                                </w:r>
+                                <w:r>
+                                  <w:fldChar w:fldCharType="separate"/>
+                                </w:r>
+                                <w:r>
+                                  <w:rPr>
+                                    <w:noProof/>
+                                    <w:lang w:val="en-GB"/>
+                                  </w:rPr>
+                                  <w:t>3</w:t>
+                                </w:r>
+                                <w:r>
+                                  <w:fldChar w:fldCharType="end"/>
+                                </w:r>
+                                <w:r>
+                                  <w:rPr>
+                                    <w:lang w:val="en-GB"/>
+                                  </w:rPr>
+                                  <w:t xml:space="preserve">. Bounding box with fancy </w:t>
+                                </w:r>
+                                <w:proofErr w:type="spellStart"/>
+                                <w:r>
+                                  <w:rPr>
+                                    <w:lang w:val="en-GB"/>
+                                  </w:rPr>
+                                  <w:t>color</w:t>
+                                </w:r>
+                                <w:proofErr w:type="spellEnd"/>
+                                <w:r>
+                                  <w:rPr>
+                                    <w:lang w:val="en-GB"/>
+                                  </w:rPr>
+                                  <w:t xml:space="preserve"> mapping of the ray travel length.</w:t>
+                                </w:r>
+                              </w:p>
+                            </w:txbxContent>
+                          </wps:txbx>
+                          <wps:bodyPr rot="0" spcFirstLastPara="0" vertOverflow="overflow" horzOverflow="overflow" vert="horz" wrap="square" lIns="0" tIns="0" rIns="0" bIns="0" numCol="1" spcCol="0" rtlCol="0" fromWordArt="0" anchor="t" anchorCtr="0" forceAA="0" compatLnSpc="1">
+                            <a:prstTxWarp prst="textNoShape">
+                              <a:avLst/>
+                            </a:prstTxWarp>
+                            <a:spAutoFit/>
+                          </wps:bodyPr>
+                        </wps:wsp>
+                      </a:graphicData>
+                    </a:graphic>
+                    <wp14:sizeRelH relativeFrom="margin">
+                      <wp14:pctWidth>0</wp14:pctWidth>
+                    </wp14:sizeRelH>
+                  </wp:anchor>
+                </w:drawing>
+              </mc:Choice>
+              <mc:Fallback>
+                <w:pict>
+                  <v:shape w14:anchorId="0B8FB0B8" id="Textruta 11" o:spid="_x0000_s1027" type="#_x0000_t202" style="position:absolute;margin-left:1.15pt;margin-top:36.6pt;width:202.8pt;height:30.7pt;z-index:251663872;visibility:visible;mso-wrap-style:square;mso-width-percent:0;mso-wrap-distance-left:9pt;mso-wrap-distance-top:0;mso-wrap-distance-right:9pt;mso-wrap-distance-bottom:0;mso-position-horizontal:absolute;mso-position-horizontal-relative:margin;mso-position-vertical:absolute;mso-position-vertical-relative:text;mso-width-percent:0;mso-width-relative:margin;v-text-anchor:top" o:gfxdata="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" stroked="f">
+                    <v:textbox style="mso-fit-shape-to-text:t" inset="0,0,0,0">
+                      <w:txbxContent>
+                        <w:p>
+                          <w:pPr>
+                            <w:pStyle w:val="Beskrivning"/>
+                            <w:jc w:val="center"/>
+                            <w:rPr>
+                              <w:noProof/>
+                              <w:sz w:val="24"/>
+                              <w:lang w:val="en-GB"/>
+                            </w:rPr>
+                          </w:pPr>
+                          <w:r>
+                            <w:rPr>
+                              <w:lang w:val="en-GB"/>
+                            </w:rPr>
+                            <w:t xml:space="preserve">Figure </w:t>
+                          </w:r>
+                          <w:r>
+                            <w:fldChar w:fldCharType="begin"/>
+                          </w:r>
+                          <w:r>
+                            <w:rPr>
+                              <w:lang w:val="en-GB"/>
+                            </w:rPr>
+                            <w:instrText xml:space="preserve"> SEQ Figure \* ARABIC </w:instrText>
+                          </w:r>
+                          <w:r>
+                            <w:fldChar w:fldCharType="separate"/>
+                          </w:r>
+                          <w:r>
+                            <w:rPr>
+                              <w:noProof/>
+                              <w:lang w:val="en-GB"/>
+                            </w:rPr>
+                            <w:t>3</w:t>
+                          </w:r>
+                          <w:r>
+                            <w:fldChar w:fldCharType="end"/>
+                          </w:r>
+                          <w:r>
+                            <w:rPr>
+                              <w:lang w:val="en-GB"/>
+                            </w:rPr>
+                            <w:t xml:space="preserve">. Bounding box with fancy </w:t>
+                          </w:r>
+                          <w:proofErr w:type="spellStart"/>
+                          <w:r>
+                            <w:rPr>
+                              <w:lang w:val="en-GB"/>
+                            </w:rPr>
+                            <w:t>color</w:t>
+                          </w:r>
+                          <w:proofErr w:type="spellEnd"/>
+                          <w:r>
+                            <w:rPr>
+                              <w:lang w:val="en-GB"/>
+                            </w:rPr>
+                            <w:t xml:space="preserve"> mapping of the ray travel length.</w:t>
+                          </w:r>
+                        </w:p>
+                      </w:txbxContent>
+                    </v:textbox>
+                    <w10:wrap type="square" anchorx="margin"/>
+                  </v:shape>
+                </w:pict>
+              </mc:Fallback>
+            </mc:AlternateContent>
+          </w:r>
+          <w:r>
+            <w:rPr>
+              <w:lang w:val="en-GB"/>
+            </w:rPr>
+            <w:t xml:space="preserve">An algebra package provided by </w:t>
+          </w:r>
+          <w:proofErr w:type="spellStart"/>
+          <w:r>
+            <w:rPr>
+              <w:lang w:val="en-GB"/>
+            </w:rPr>
+            <w:t>Ingemar</w:t>
+          </w:r>
+          <w:proofErr w:type="spellEnd"/>
+          <w:r>
+            <w:rPr>
+              <w:lang w:val="en-GB"/>
+            </w:rPr>
+            <w:t xml:space="preserve"> </w:t>
+          </w:r>
+          <w:proofErr w:type="spellStart"/>
+          <w:r>
+            <w:rPr>
+              <w:lang w:val="en-GB"/>
+            </w:rPr>
+            <w:t>Ragnemalm</w:t>
+          </w:r>
+          <w:proofErr w:type="spellEnd"/>
+          <w:r>
+            <w:rPr>
+              <w:lang w:val="en-GB"/>
+            </w:rPr>
+            <w:t xml:space="preserve"> called VectorUtils3 is utilized for the matrix operations that can be pre-computed on the CPU before passing the matrices on to the GPU. Worth to note here is that the rotation </w:t>
+          </w:r>
+          <w:r>
+            <w:rPr>
               <w:lang w:val="en-GB"/>
             </w:rPr>
             <w:lastRenderedPageBreak/>
-            <w:t xml:space="preserve">Using the points returned by algorithm 3, the starting point of the rays are </w:t>
-          </w:r>
-          <w:r>
-            <w:rPr>
-              <w:lang w:val="en-GB"/>
-            </w:rPr>
-            <w:t>found,</w:t>
-          </w:r>
-          <w:r>
-            <w:rPr>
-              <w:lang w:val="en-GB"/>
-            </w:rPr>
-            <w:t xml:space="preserve"> and travel length computed. Figure 3 shows the resulting rendered pixels as well as color encoding the ray travel length computations. In algorithm 1, this would mean the variable ‘steps’ is no longer ambiguous.</w:t>
-          </w:r>
-        </w:p>
-        <w:p>
-          <w:pPr>
-            <w:spacing w:line="276" w:lineRule="auto"/>
-            <w:rPr>
-              <w:lang w:val="en-GB"/>
-            </w:rPr>
-          </w:pPr>
-          <w:r>
-            <w:rPr>
-              <w:lang w:val="en-GB"/>
-            </w:rPr>
-            <w:t xml:space="preserve">An algebra package provided by Ingemar Ragnemalm called VectorUtils3 is utilized for the matrix operations that can be pre-computed on the CPU before passing the matrices on to the GPU. Worth to note here is that the rotation matrix applied to the bounding cube is the inverse rotation applied to the texture accessing sample points. Another tool provided by Ingemar that is used is SimpleFont2, making it possible to display colored text. The text in this case is outputting parameter values describing from which angle and distance the volume is being looked at, as well as the opacity scaling. </w:t>
+            <w:t xml:space="preserve">matrix applied to the bounding cube is the inverse rotation applied to the texture accessing sample points. Another tool provided by </w:t>
+          </w:r>
+          <w:proofErr w:type="spellStart"/>
+          <w:r>
+            <w:rPr>
+              <w:lang w:val="en-GB"/>
+            </w:rPr>
+            <w:t>Ingemar</w:t>
+          </w:r>
+          <w:proofErr w:type="spellEnd"/>
+          <w:r>
+            <w:rPr>
+              <w:lang w:val="en-GB"/>
+            </w:rPr>
+            <w:t xml:space="preserve"> that is used is SimpleFont2, making it possible to display </w:t>
+          </w:r>
+          <w:proofErr w:type="spellStart"/>
+          <w:r>
+            <w:rPr>
+              <w:lang w:val="en-GB"/>
+            </w:rPr>
+            <w:t>colored</w:t>
+          </w:r>
+          <w:proofErr w:type="spellEnd"/>
+          <w:r>
+            <w:rPr>
+              <w:lang w:val="en-GB"/>
+            </w:rPr>
+            <w:t xml:space="preserve"> text. The text in this case is outputting parameter values describing from which angle and distance the volume is being looked at, as well as the opacity scaling. </w:t>
           </w:r>
         </w:p>
         <w:p>
           <w:pPr>
             <w:keepNext/>
             <w:spacing w:line="276" w:lineRule="auto"/>
-            <w:jc w:val="center"/>
+            <w:rPr>
+              <w:lang w:val="en-GB"/>
+            </w:rPr>
+          </w:pPr>
+          <w:r>
             <w:rPr>
               <w:noProof/>
-              <w:lang w:val="en-GB"/>
-            </w:rPr>
-          </w:pPr>
-        </w:p>
-        <w:p>
-          <w:pPr>
-            <w:keepNext/>
-            <w:spacing w:line="276" w:lineRule="auto"/>
-            <w:jc w:val="center"/>
-            <w:rPr>
-              <w:lang w:val="en-GB"/>
-            </w:rPr>
-          </w:pPr>
+            </w:rPr>
+            <mc:AlternateContent>
+              <mc:Choice Requires="wps">
+                <w:drawing>
+                  <wp:anchor distT="0" distB="0" distL="114300" distR="114300" simplePos="0" relativeHeight="251666944" behindDoc="0" locked="0" layoutInCell="1" allowOverlap="1" wp14:anchorId="0C016F21" wp14:editId="35C08366">
+                    <wp:simplePos x="0" y="0"/>
+                    <wp:positionH relativeFrom="column">
+                      <wp:posOffset>3223260</wp:posOffset>
+                    </wp:positionH>
+                    <wp:positionV relativeFrom="paragraph">
+                      <wp:posOffset>2172970</wp:posOffset>
+                    </wp:positionV>
+                    <wp:extent cx="2537460" cy="635"/>
+                    <wp:effectExtent l="0" t="0" r="0" b="0"/>
+                    <wp:wrapSquare wrapText="bothSides"/>
+                    <wp:docPr id="13" name="Textruta 13"/>
+                    <wp:cNvGraphicFramePr/>
+                    <a:graphic xmlns:a="http://schemas.openxmlformats.org/drawingml/2006/main">
+                      <a:graphicData uri="http://schemas.microsoft.com/office/word/2010/wordprocessingShape">
+                        <wps:wsp>
+                          <wps:cNvSpPr txBox="1"/>
+                          <wps:spPr>
+                            <a:xfrm>
+                              <a:off x="0" y="0"/>
+                              <a:ext cx="2537460" cy="635"/>
+                            </a:xfrm>
+                            <a:prstGeom prst="rect">
+                              <a:avLst/>
+                            </a:prstGeom>
+                            <a:solidFill>
+                              <a:prstClr val="white"/>
+                            </a:solidFill>
+                            <a:ln>
+                              <a:noFill/>
+                            </a:ln>
+                          </wps:spPr>
+                          <wps:txbx>
+                            <w:txbxContent>
+                              <w:p>
+                                <w:pPr>
+                                  <w:pStyle w:val="Beskrivning"/>
+                                  <w:rPr>
+                                    <w:noProof/>
+                                    <w:sz w:val="24"/>
+                                    <w:lang w:val="en-GB"/>
+                                  </w:rPr>
+                                </w:pPr>
+                                <w:r>
+                                  <w:rPr>
+                                    <w:lang w:val="en-GB"/>
+                                  </w:rPr>
+                                  <w:t xml:space="preserve">Figure </w:t>
+                                </w:r>
+                                <w:r>
+                                  <w:fldChar w:fldCharType="begin"/>
+                                </w:r>
+                                <w:r>
+                                  <w:rPr>
+                                    <w:lang w:val="en-GB"/>
+                                  </w:rPr>
+                                  <w:instrText xml:space="preserve"> SEQ Figure \* ARABIC </w:instrText>
+                                </w:r>
+                                <w:r>
+                                  <w:fldChar w:fldCharType="separate"/>
+                                </w:r>
+                                <w:r>
+                                  <w:rPr>
+                                    <w:noProof/>
+                                    <w:lang w:val="en-GB"/>
+                                  </w:rPr>
+                                  <w:t>4</w:t>
+                                </w:r>
+                                <w:r>
+                                  <w:fldChar w:fldCharType="end"/>
+                                </w:r>
+                                <w:r>
+                                  <w:rPr>
+                                    <w:lang w:val="en-GB"/>
+                                  </w:rPr>
+                                  <w:t>. Absolute values of normal directions XYZ mapped to RGB of the last gradients sampled by the rays.</w:t>
+                                </w:r>
+                              </w:p>
+                            </w:txbxContent>
+                          </wps:txbx>
+                          <wps:bodyPr rot="0" spcFirstLastPara="0" vertOverflow="overflow" horzOverflow="overflow" vert="horz" wrap="square" lIns="0" tIns="0" rIns="0" bIns="0" numCol="1" spcCol="0" rtlCol="0" fromWordArt="0" anchor="t" anchorCtr="0" forceAA="0" compatLnSpc="1">
+                            <a:prstTxWarp prst="textNoShape">
+                              <a:avLst/>
+                            </a:prstTxWarp>
+                            <a:spAutoFit/>
+                          </wps:bodyPr>
+                        </wps:wsp>
+                      </a:graphicData>
+                    </a:graphic>
+                  </wp:anchor>
+                </w:drawing>
+              </mc:Choice>
+              <mc:Fallback>
+                <w:pict>
+                  <v:shape w14:anchorId="0C016F21" id="Textruta 13" o:spid="_x0000_s1028" type="#_x0000_t202" style="position:absolute;margin-left:253.8pt;margin-top:171.1pt;width:199.8pt;height:.05pt;z-index:251666944;visibility:visible;mso-wrap-style:square;mso-wrap-distance-left:9pt;mso-wrap-distance-top:0;mso-wrap-distance-right:9pt;mso-wrap-distance-bottom:0;mso-position-horizontal:absolute;mso-position-horizontal-relative:text;mso-position-vertical:absolute;mso-position-vertical-relative:text;v-text-anchor:top" o:gfxdata="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" stroked="f">
+                    <v:textbox style="mso-fit-shape-to-text:t" inset="0,0,0,0">
+                      <w:txbxContent>
+                        <w:p>
+                          <w:pPr>
+                            <w:pStyle w:val="Beskrivning"/>
+                            <w:rPr>
+                              <w:noProof/>
+                              <w:sz w:val="24"/>
+                              <w:lang w:val="en-GB"/>
+                            </w:rPr>
+                          </w:pPr>
+                          <w:r>
+                            <w:rPr>
+                              <w:lang w:val="en-GB"/>
+                            </w:rPr>
+                            <w:t xml:space="preserve">Figure </w:t>
+                          </w:r>
+                          <w:r>
+                            <w:fldChar w:fldCharType="begin"/>
+                          </w:r>
+                          <w:r>
+                            <w:rPr>
+                              <w:lang w:val="en-GB"/>
+                            </w:rPr>
+                            <w:instrText xml:space="preserve"> SEQ Figure \* ARABIC </w:instrText>
+                          </w:r>
+                          <w:r>
+                            <w:fldChar w:fldCharType="separate"/>
+                          </w:r>
+                          <w:r>
+                            <w:rPr>
+                              <w:noProof/>
+                              <w:lang w:val="en-GB"/>
+                            </w:rPr>
+                            <w:t>4</w:t>
+                          </w:r>
+                          <w:r>
+                            <w:fldChar w:fldCharType="end"/>
+                          </w:r>
+                          <w:r>
+                            <w:rPr>
+                              <w:lang w:val="en-GB"/>
+                            </w:rPr>
+                            <w:t>. Absolute values of normal directions XYZ mapped to RGB of the last gradients sampled by the rays.</w:t>
+                          </w:r>
+                        </w:p>
+                      </w:txbxContent>
+                    </v:textbox>
+                    <w10:wrap type="square"/>
+                  </v:shape>
+                </w:pict>
+              </mc:Fallback>
+            </mc:AlternateContent>
+          </w:r>
           <w:r>
             <w:rPr>
               <w:noProof/>
               <w:lang w:val="en-GB"/>
             </w:rPr>
             <w:drawing>
-              <wp:inline distT="0" distB="0" distL="0" distR="0" wp14:anchorId="3E69A115" wp14:editId="4BD88349">
+              <wp:anchor distT="0" distB="0" distL="114300" distR="114300" simplePos="0" relativeHeight="251664896" behindDoc="0" locked="0" layoutInCell="1" allowOverlap="1" wp14:anchorId="3E69A115" wp14:editId="616E4E00">
+                <wp:simplePos x="0" y="0"/>
+                <wp:positionH relativeFrom="margin">
+                  <wp:align>right</wp:align>
+                </wp:positionH>
+                <wp:positionV relativeFrom="margin">
+                  <wp:posOffset>912495</wp:posOffset>
+                </wp:positionV>
                 <wp:extent cx="2537460" cy="2110740"/>
                 <wp:effectExtent l="0" t="0" r="0" b="3810"/>
+                <wp:wrapSquare wrapText="bothSides"/>
                 <wp:docPr id="12" name="Bildobjekt 12" descr="Normals of the last sampled gradient"/>
                 <wp:cNvGraphicFramePr>
                   <a:graphicFrameLocks xmlns:a="http://schemas.openxmlformats.org/drawingml/2006/main" noChangeAspect="1"/>
@@ -6368,7 +7135,7 @@
                         </pic:cNvPicPr>
                       </pic:nvPicPr>
                       <pic:blipFill rotWithShape="1">
-                        <a:blip r:embed="rId21" cstate="print">
+                        <a:blip r:embed="rId19" cstate="print">
                           <a:extLst>
                             <a:ext uri="{28A0092B-C50C-407E-A947-70E740481C1C}">
                               <a14:useLocalDpi xmlns:a14="http://schemas.microsoft.com/office/drawing/2010/main" val="0"/>
@@ -6399,70 +7166,9 @@
                     </pic:pic>
                   </a:graphicData>
                 </a:graphic>
-              </wp:inline>
+              </wp:anchor>
             </w:drawing>
           </w:r>
-        </w:p>
-        <w:p>
-          <w:pPr>
-            <w:pStyle w:val="Beskrivning"/>
-            <w:spacing w:line="276" w:lineRule="auto"/>
-            <w:jc w:val="center"/>
-            <w:rPr>
-              <w:lang w:val="en-GB"/>
-            </w:rPr>
-          </w:pPr>
-          <w:r>
-            <w:rPr>
-              <w:lang w:val="en-GB"/>
-            </w:rPr>
-            <w:t xml:space="preserve">Figure </w:t>
-          </w:r>
-          <w:r>
-            <w:rPr>
-              <w:lang w:val="en-GB"/>
-            </w:rPr>
-            <w:fldChar w:fldCharType="begin"/>
-          </w:r>
-          <w:r>
-            <w:rPr>
-              <w:lang w:val="en-GB"/>
-            </w:rPr>
-            <w:instrText xml:space="preserve"> SEQ Figure \* ARABIC </w:instrText>
-          </w:r>
-          <w:r>
-            <w:rPr>
-              <w:lang w:val="en-GB"/>
-            </w:rPr>
-            <w:fldChar w:fldCharType="separate"/>
-          </w:r>
-          <w:r>
-            <w:rPr>
-              <w:noProof/>
-              <w:lang w:val="en-GB"/>
-            </w:rPr>
-            <w:t>4</w:t>
-          </w:r>
-          <w:r>
-            <w:rPr>
-              <w:lang w:val="en-GB"/>
-            </w:rPr>
-            <w:fldChar w:fldCharType="end"/>
-          </w:r>
-          <w:r>
-            <w:rPr>
-              <w:lang w:val="en-GB"/>
-            </w:rPr>
-            <w:t>. Absolute values of normal directions XYZ mapped to RGB of the last gradients sampled by the rays.</w:t>
-          </w:r>
-        </w:p>
-        <w:p>
-          <w:pPr>
-            <w:spacing w:line="276" w:lineRule="auto"/>
-            <w:rPr>
-              <w:lang w:val="en-GB"/>
-            </w:rPr>
-          </w:pPr>
           <w:r>
             <w:rPr>
               <w:lang w:val="en-GB"/>
@@ -6491,7 +7197,13 @@
             <w:rPr>
               <w:lang w:val="en-GB"/>
             </w:rPr>
-            <w:t>looking at equation 9</w:t>
+            <w:t xml:space="preserve">looking at equation </w:t>
+          </w:r>
+          <w:r>
+            <w:rPr>
+              <w:lang w:val="en-GB"/>
+            </w:rPr>
+            <w:t>11</w:t>
           </w:r>
           <w:r>
             <w:rPr>
@@ -6503,7 +7215,13 @@
             <w:rPr>
               <w:lang w:val="en-GB"/>
             </w:rPr>
-            <w:t xml:space="preserve">8 </w:t>
+            <w:t>10</w:t>
+          </w:r>
+          <w:r>
+            <w:rPr>
+              <w:lang w:val="en-GB"/>
+            </w:rPr>
+            <w:t xml:space="preserve"> </w:t>
           </w:r>
           <w:r>
             <w:rPr>
@@ -6511,15 +7229,6 @@
             </w:rPr>
             <w:t>and then multiplied by the sample intensity.</w:t>
           </w:r>
-        </w:p>
-        <w:p>
-          <w:pPr>
-            <w:spacing w:line="276" w:lineRule="auto"/>
-            <w:rPr>
-              <w:noProof/>
-              <w:lang w:val="en-GB"/>
-            </w:rPr>
-          </w:pPr>
         </w:p>
         <w:p>
           <w:pPr>
@@ -6535,7 +7244,6 @@
               <w:noProof/>
               <w:lang w:val="en-GB"/>
             </w:rPr>
-            <w:lastRenderedPageBreak/>
             <w:drawing>
               <wp:inline distT="0" distB="0" distL="0" distR="0" wp14:anchorId="325020B9" wp14:editId="2F5A4BB8">
                 <wp:extent cx="2552700" cy="2034540"/>
@@ -6554,7 +7262,7 @@
                         </pic:cNvPicPr>
                       </pic:nvPicPr>
                       <pic:blipFill rotWithShape="1">
-                        <a:blip r:embed="rId22" cstate="print">
+                        <a:blip r:embed="rId20" cstate="print">
                           <a:extLst>
                             <a:ext uri="{28A0092B-C50C-407E-A947-70E740481C1C}">
                               <a14:useLocalDpi xmlns:a14="http://schemas.microsoft.com/office/drawing/2010/main" val="0"/>
@@ -6611,7 +7319,7 @@
                         </pic:cNvPicPr>
                       </pic:nvPicPr>
                       <pic:blipFill rotWithShape="1">
-                        <a:blip r:embed="rId23" cstate="print">
+                        <a:blip r:embed="rId21" cstate="print">
                           <a:extLst>
                             <a:ext uri="{28A0092B-C50C-407E-A947-70E740481C1C}">
                               <a14:useLocalDpi xmlns:a14="http://schemas.microsoft.com/office/drawing/2010/main" val="0"/>
@@ -6665,38 +7373,41 @@
             <w:rPr>
               <w:lang w:val="en-GB"/>
             </w:rPr>
-            <w:fldChar w:fldCharType="begin"/>
-          </w:r>
-          <w:r>
-            <w:rPr>
-              <w:lang w:val="en-GB"/>
-            </w:rPr>
-            <w:instrText xml:space="preserve"> SEQ Figure \* ARABIC </w:instrText>
-          </w:r>
-          <w:r>
-            <w:rPr>
-              <w:lang w:val="en-GB"/>
-            </w:rPr>
-            <w:fldChar w:fldCharType="separate"/>
-          </w:r>
-          <w:r>
-            <w:rPr>
-              <w:noProof/>
-              <w:lang w:val="en-GB"/>
-            </w:rPr>
-            <w:t>5</w:t>
-          </w:r>
-          <w:r>
-            <w:rPr>
-              <w:lang w:val="en-GB"/>
-            </w:rPr>
-            <w:fldChar w:fldCharType="end"/>
-          </w:r>
-          <w:r>
-            <w:rPr>
-              <w:lang w:val="en-GB"/>
-            </w:rPr>
-            <w:t>. a) Not Phong shaded. b) Phong shaded,</w:t>
+            <w:t>5.</w:t>
+          </w:r>
+          <w:r>
+            <w:rPr>
+              <w:lang w:val="en-GB"/>
+            </w:rPr>
+            <w:t xml:space="preserve"> a) Not </w:t>
+          </w:r>
+          <w:proofErr w:type="spellStart"/>
+          <w:r>
+            <w:rPr>
+              <w:lang w:val="en-GB"/>
+            </w:rPr>
+            <w:t>Phong</w:t>
+          </w:r>
+          <w:proofErr w:type="spellEnd"/>
+          <w:r>
+            <w:rPr>
+              <w:lang w:val="en-GB"/>
+            </w:rPr>
+            <w:t xml:space="preserve"> shaded. b) </w:t>
+          </w:r>
+          <w:proofErr w:type="spellStart"/>
+          <w:r>
+            <w:rPr>
+              <w:lang w:val="en-GB"/>
+            </w:rPr>
+            <w:t>Phong</w:t>
+          </w:r>
+          <w:proofErr w:type="spellEnd"/>
+          <w:r>
+            <w:rPr>
+              <w:lang w:val="en-GB"/>
+            </w:rPr>
+            <w:t xml:space="preserve"> shaded,</w:t>
           </w:r>
           <m:oMath>
             <m:r>
@@ -6816,14 +7527,14 @@
               <w:lang w:val="en-GB"/>
             </w:rPr>
           </w:pPr>
-          <w:bookmarkStart w:id="6" w:name="_Toc514843163"/>
+          <w:bookmarkStart w:id="7" w:name="_Toc514849296"/>
           <w:r>
             <w:rPr>
               <w:lang w:val="en-GB"/>
             </w:rPr>
             <w:t>Problems</w:t>
           </w:r>
-          <w:bookmarkEnd w:id="6"/>
+          <w:bookmarkEnd w:id="7"/>
         </w:p>
         <w:p>
           <w:pPr>
@@ -6838,7 +7549,57 @@
             <w:rPr>
               <w:lang w:val="en-GB" w:eastAsia="sv-SE"/>
             </w:rPr>
-            <w:t xml:space="preserve">Out of the mandatory and optional features, all but two optional are implemented; highlighting different parts with colors and the GUI. The GUI was later in the development process considered to be unnecessary for the projects purpose and scope and was therefore discarded as something less worthwhile. </w:t>
+            <w:t xml:space="preserve">Out of the mandatory and optional features, all but two optional are implemented; highlighting different parts with </w:t>
+          </w:r>
+          <w:proofErr w:type="spellStart"/>
+          <w:r>
+            <w:rPr>
+              <w:lang w:val="en-GB" w:eastAsia="sv-SE"/>
+            </w:rPr>
+            <w:t>color</w:t>
+          </w:r>
+          <w:proofErr w:type="spellEnd"/>
+          <w:r>
+            <w:rPr>
+              <w:lang w:val="en-GB" w:eastAsia="sv-SE"/>
+            </w:rPr>
+            <w:t xml:space="preserve"> and the GUI. The GUI </w:t>
+          </w:r>
+          <w:r>
+            <w:rPr>
+              <w:lang w:val="en-GB" w:eastAsia="sv-SE"/>
+            </w:rPr>
+            <w:t xml:space="preserve">is </w:t>
+          </w:r>
+          <w:r>
+            <w:rPr>
+              <w:lang w:val="en-GB" w:eastAsia="sv-SE"/>
+            </w:rPr>
+            <w:t>unnecessary for the project</w:t>
+          </w:r>
+          <w:r>
+            <w:rPr>
+              <w:lang w:val="en-GB" w:eastAsia="sv-SE"/>
+            </w:rPr>
+            <w:t>s</w:t>
+          </w:r>
+          <w:r>
+            <w:rPr>
+              <w:lang w:val="en-GB" w:eastAsia="sv-SE"/>
+            </w:rPr>
+            <w:t xml:space="preserve"> purpose</w:t>
+          </w:r>
+          <w:r>
+            <w:rPr>
+              <w:lang w:val="en-GB" w:eastAsia="sv-SE"/>
+            </w:rPr>
+            <w:t>.</w:t>
+          </w:r>
+          <w:r>
+            <w:rPr>
+              <w:lang w:val="en-GB" w:eastAsia="sv-SE"/>
+            </w:rPr>
+            <w:t xml:space="preserve"> </w:t>
           </w:r>
         </w:p>
         <w:p>
@@ -6854,7 +7615,56 @@
             <w:rPr>
               <w:lang w:val="en-GB" w:eastAsia="sv-SE"/>
             </w:rPr>
-            <w:t xml:space="preserve">Highlighting with colors was attempted with a transfer function mapping grayscale values of the texture to color and opacity in different ways. This proved to be a problem outside the scope of this project, as transfer functions are cumbersome to define, especially for multiple volumes gathered with different hardware. Another attempt was to simply color specific intensity ranges, but the simple fact is it does not look that good in the general case. For example, consider MR images where the underlying signal is very hard to relate to specific organs/tissue based on signal strength alone as is, and then consider that weightings other than proton density could have been used. </w:t>
+            <w:t xml:space="preserve">Highlighting with </w:t>
+          </w:r>
+          <w:proofErr w:type="spellStart"/>
+          <w:r>
+            <w:rPr>
+              <w:lang w:val="en-GB" w:eastAsia="sv-SE"/>
+            </w:rPr>
+            <w:t>colors</w:t>
+          </w:r>
+          <w:proofErr w:type="spellEnd"/>
+          <w:r>
+            <w:rPr>
+              <w:lang w:val="en-GB" w:eastAsia="sv-SE"/>
+            </w:rPr>
+            <w:t xml:space="preserve"> was attempted with a transfer function mapping grayscale values of the texture to </w:t>
+          </w:r>
+          <w:proofErr w:type="spellStart"/>
+          <w:r>
+            <w:rPr>
+              <w:lang w:val="en-GB" w:eastAsia="sv-SE"/>
+            </w:rPr>
+            <w:t>color</w:t>
+          </w:r>
+          <w:proofErr w:type="spellEnd"/>
+          <w:r>
+            <w:rPr>
+              <w:lang w:val="en-GB" w:eastAsia="sv-SE"/>
+            </w:rPr>
+            <w:t xml:space="preserve"> and opacity in different ways. This proved to be a problem outside the scope of this project, as transfer functions are cumbersome to define, especially for multiple volumes gathered with different hardware. Another attempt was to simply </w:t>
+          </w:r>
+          <w:proofErr w:type="spellStart"/>
+          <w:r>
+            <w:rPr>
+              <w:lang w:val="en-GB" w:eastAsia="sv-SE"/>
+            </w:rPr>
+            <w:t>color</w:t>
+          </w:r>
+          <w:proofErr w:type="spellEnd"/>
+          <w:r>
+            <w:rPr>
+              <w:lang w:val="en-GB" w:eastAsia="sv-SE"/>
+            </w:rPr>
+            <w:t xml:space="preserve"> specific intensity ranges, but the simple fact is it does not look that good in the general case. For example, consider MR images where the underlying signal is very hard to relate to specific </w:t>
+          </w:r>
+          <w:r>
+            <w:rPr>
+              <w:lang w:val="en-GB" w:eastAsia="sv-SE"/>
+            </w:rPr>
+            <w:lastRenderedPageBreak/>
+            <w:t xml:space="preserve">organs/tissue based on signal strength alone as is, and then consider that weightings other than proton density could have been used. </w:t>
           </w:r>
         </w:p>
         <w:p>
@@ -6916,7 +7726,21 @@
             <w:rPr>
               <w:lang w:val="en-GB" w:eastAsia="sv-SE"/>
             </w:rPr>
-            <w:t>are defined, these requirements are slightly convoluted. The transparency control is easily implemented by simply scaling the opacity, while intensity thresholding shares problems with the color highlighting in terms of signal strength in the MR case.</w:t>
+            <w:t xml:space="preserve">are defined, these requirements are slightly convoluted. The transparency control is easily implemented by simply scaling the opacity, while intensity thresholding shares problems with the </w:t>
+          </w:r>
+          <w:proofErr w:type="spellStart"/>
+          <w:r>
+            <w:rPr>
+              <w:lang w:val="en-GB" w:eastAsia="sv-SE"/>
+            </w:rPr>
+            <w:t>color</w:t>
+          </w:r>
+          <w:proofErr w:type="spellEnd"/>
+          <w:r>
+            <w:rPr>
+              <w:lang w:val="en-GB" w:eastAsia="sv-SE"/>
+            </w:rPr>
+            <w:t xml:space="preserve"> highlighting in terms of signal strength in the MR case.</w:t>
           </w:r>
         </w:p>
         <w:p>
@@ -6944,7 +7768,21 @@
             <w:rPr>
               <w:lang w:val="en-GB" w:eastAsia="sv-SE"/>
             </w:rPr>
-            <w:t xml:space="preserve"> texture accessing and how they are handled. An early prototype of the program simply rendered all pixels sampling along all rays. While detrimental to performance, the resulting image was much the same as the final result presented here, with one caveat: the edge slices of the volume had to be set to 0. This is due to how the 3D texture sampling is performed when set to GL_CLAMP_TO_EDGE. If we consider the texture access as a function of the coordinates </w:t>
+            <w:t xml:space="preserve"> texture accessing and how they are handled. An early prototype of the program simply rendered all pixels sampling along all rays. While detrimental to performance, the resulting image was much the same as </w:t>
+          </w:r>
+          <w:proofErr w:type="gramStart"/>
+          <w:r>
+            <w:rPr>
+              <w:lang w:val="en-GB" w:eastAsia="sv-SE"/>
+            </w:rPr>
+            <w:t>the final result</w:t>
+          </w:r>
+          <w:proofErr w:type="gramEnd"/>
+          <w:r>
+            <w:rPr>
+              <w:lang w:val="en-GB" w:eastAsia="sv-SE"/>
+            </w:rPr>
+            <w:t xml:space="preserve"> presented here, with one caveat: the edge slices of the volume had to be set to 0. This is due to how the 3D texture sampling is performed when set to GL_CLAMP_TO_EDGE. If we consider the texture access as a function of the coordinates </w:t>
           </w:r>
           <m:oMath>
             <m:r>
@@ -7103,7 +7941,13 @@
                     <w:rPr>
                       <w:rFonts w:ascii="Cambria Math" w:eastAsiaTheme="minorEastAsia" w:hAnsi="Cambria Math"/>
                     </w:rPr>
-                    <m:t>10</m:t>
+                    <m:t>1</m:t>
+                  </m:r>
+                  <m:r>
+                    <w:rPr>
+                      <w:rFonts w:ascii="Cambria Math" w:eastAsiaTheme="minorEastAsia" w:hAnsi="Cambria Math"/>
+                    </w:rPr>
+                    <m:t>2</m:t>
                   </m:r>
                 </m:e>
               </m:d>
@@ -7123,7 +7967,19 @@
             <w:rPr>
               <w:lang w:val="en-GB" w:eastAsia="sv-SE"/>
             </w:rPr>
-            <w:t xml:space="preserve">However, if any of coordinates bounds are exceeded, say </w:t>
+            <w:t>However, if any of</w:t>
+          </w:r>
+          <w:r>
+            <w:rPr>
+              <w:lang w:val="en-GB" w:eastAsia="sv-SE"/>
+            </w:rPr>
+            <w:t xml:space="preserve"> the</w:t>
+          </w:r>
+          <w:r>
+            <w:rPr>
+              <w:lang w:val="en-GB" w:eastAsia="sv-SE"/>
+            </w:rPr>
+            <w:t xml:space="preserve"> coordinates bounds are exceeded, say </w:t>
           </w:r>
           <m:oMath>
             <m:r>
@@ -7168,14 +8024,43 @@
             <w:rPr>
               <w:lang w:val="en-GB" w:eastAsia="sv-SE"/>
             </w:rPr>
-            <w:t xml:space="preserve">. Due to how opacity was gathered, if the edges were set to 0, the total sampled opacity would also be </w:t>
-          </w:r>
-          <w:r>
-            <w:rPr>
-              <w:lang w:val="en-GB" w:eastAsia="sv-SE"/>
-            </w:rPr>
-            <w:lastRenderedPageBreak/>
-            <w:t>0 (see equatio</w:t>
+            <w:t xml:space="preserve">. Due to how opacity </w:t>
+          </w:r>
+          <w:r>
+            <w:rPr>
+              <w:lang w:val="en-GB" w:eastAsia="sv-SE"/>
+            </w:rPr>
+            <w:t>is</w:t>
+          </w:r>
+          <w:r>
+            <w:rPr>
+              <w:lang w:val="en-GB" w:eastAsia="sv-SE"/>
+            </w:rPr>
+            <w:t xml:space="preserve"> gathered, if the edges </w:t>
+          </w:r>
+          <w:r>
+            <w:rPr>
+              <w:lang w:val="en-GB" w:eastAsia="sv-SE"/>
+            </w:rPr>
+            <w:t>are</w:t>
+          </w:r>
+          <w:r>
+            <w:rPr>
+              <w:lang w:val="en-GB" w:eastAsia="sv-SE"/>
+            </w:rPr>
+            <w:t xml:space="preserve"> set to 0, the total sampled opacity </w:t>
+          </w:r>
+          <w:r>
+            <w:rPr>
+              <w:lang w:val="en-GB" w:eastAsia="sv-SE"/>
+            </w:rPr>
+            <w:t>will</w:t>
+          </w:r>
+          <w:r>
+            <w:rPr>
+              <w:lang w:val="en-GB" w:eastAsia="sv-SE"/>
+            </w:rPr>
+            <w:t xml:space="preserve"> also be 0 (see equatio</w:t>
           </w:r>
           <w:r>
             <w:rPr>
@@ -7187,7 +8072,19 @@
             <w:rPr>
               <w:lang w:val="en-GB" w:eastAsia="sv-SE"/>
             </w:rPr>
-            <w:t>), and therefore the volume could be rendered without taking the bounding box into consideration. With the bounding box, zeroing slices is pointless.</w:t>
+            <w:t xml:space="preserve">), and therefore the volume </w:t>
+          </w:r>
+          <w:r>
+            <w:rPr>
+              <w:lang w:val="en-GB" w:eastAsia="sv-SE"/>
+            </w:rPr>
+            <w:t>can</w:t>
+          </w:r>
+          <w:r>
+            <w:rPr>
+              <w:lang w:val="en-GB" w:eastAsia="sv-SE"/>
+            </w:rPr>
+            <w:t xml:space="preserve"> be rendered without taking the bounding box into consideration. With the bounding box, zeroing slices is pointless.</w:t>
           </w:r>
         </w:p>
         <w:p>
@@ -7198,7 +8095,7 @@
               <w:lang w:val="en-GB"/>
             </w:rPr>
           </w:pPr>
-          <w:bookmarkStart w:id="7" w:name="_Toc514843164"/>
+          <w:bookmarkStart w:id="8" w:name="_Toc514849297"/>
           <w:r>
             <w:rPr>
               <w:lang w:val="en-GB"/>
@@ -7208,7 +8105,7 @@
         </w:p>
       </w:sdtContent>
     </w:sdt>
-    <w:bookmarkEnd w:id="7" w:displacedByCustomXml="prev"/>
+    <w:bookmarkEnd w:id="8" w:displacedByCustomXml="prev"/>
     <w:p>
       <w:pPr>
         <w:spacing w:line="276" w:lineRule="auto"/>
@@ -7220,21 +8117,87 @@
         <w:rPr>
           <w:lang w:val="en-GB"/>
         </w:rPr>
-        <w:t>All in all, we are pleased with how the project turned out, looking at figure 5b. It took a surprisingly small amount of code to make a program rendering volumes in real-time, using the aforementioned packages and models.</w:t>
+        <w:t>All in all, we are pleased with how the project turned out, looking at figure 5</w:t>
       </w:r>
-    </w:p>
-    <w:p>
-      <w:pPr>
-        <w:spacing w:line="276" w:lineRule="auto"/>
-        <w:rPr>
-          <w:lang w:val="en-GB"/>
-        </w:rPr>
-      </w:pPr>
       <w:r>
         <w:rPr>
           <w:lang w:val="en-GB"/>
         </w:rPr>
-        <w:t>Optimizing for further performance is warranted. The on-the-fly gradient calculations are costly, but for now we are content with the program running well on higher end desktop PCs and acceptable on our weaker laptops.</w:t>
+        <w:t xml:space="preserve"> </w:t>
+      </w:r>
+      <w:r>
+        <w:rPr>
+          <w:lang w:val="en-GB"/>
+        </w:rPr>
+        <w:t>b</w:t>
+      </w:r>
+      <w:r>
+        <w:rPr>
+          <w:lang w:val="en-GB"/>
+        </w:rPr>
+        <w:t>)</w:t>
+      </w:r>
+      <w:r>
+        <w:rPr>
+          <w:lang w:val="en-GB"/>
+        </w:rPr>
+        <w:t xml:space="preserve">. It took a surprisingly small amount of code to make a program rendering volumes in real-time, using the </w:t>
+      </w:r>
+      <w:proofErr w:type="gramStart"/>
+      <w:r>
+        <w:rPr>
+          <w:lang w:val="en-GB"/>
+        </w:rPr>
+        <w:t>aforementioned packages</w:t>
+      </w:r>
+      <w:proofErr w:type="gramEnd"/>
+      <w:r>
+        <w:rPr>
+          <w:lang w:val="en-GB"/>
+        </w:rPr>
+        <w:t xml:space="preserve"> and models.</w:t>
+      </w:r>
+      <w:r>
+        <w:rPr>
+          <w:lang w:val="en-GB"/>
+        </w:rPr>
+        <w:t xml:space="preserve"> </w:t>
+      </w:r>
+      <w:r>
+        <w:rPr>
+          <w:lang w:val="en-GB"/>
+        </w:rPr>
+        <w:t xml:space="preserve">Optimizing for further performance is warranted. The on-the-fly gradient calculations are costly, but for now we are content with the program running well on higher end </w:t>
+      </w:r>
+      <w:r>
+        <w:rPr>
+          <w:lang w:val="en-GB"/>
+        </w:rPr>
+        <w:t>GPUs</w:t>
+      </w:r>
+      <w:r>
+        <w:rPr>
+          <w:lang w:val="en-GB"/>
+        </w:rPr>
+        <w:t xml:space="preserve"> and acceptable</w:t>
+      </w:r>
+      <w:r>
+        <w:rPr>
+          <w:lang w:val="en-GB"/>
+        </w:rPr>
+        <w:t xml:space="preserve"> </w:t>
+      </w:r>
+      <w:r>
+        <w:rPr>
+          <w:lang w:val="en-GB"/>
+        </w:rPr>
+        <w:t>on lower end laptop GPUs</w:t>
+      </w:r>
+      <w:r>
+        <w:rPr>
+          <w:lang w:val="en-GB"/>
+        </w:rPr>
+        <w:t>.</w:t>
       </w:r>
     </w:p>
     <w:p>
@@ -7245,14 +8208,14 @@
           <w:lang w:val="en-GB"/>
         </w:rPr>
       </w:pPr>
-      <w:bookmarkStart w:id="8" w:name="_Toc514843165"/>
+      <w:bookmarkStart w:id="9" w:name="_Toc514849298"/>
       <w:r>
         <w:rPr>
           <w:lang w:val="en-GB"/>
         </w:rPr>
         <w:t>Source Code</w:t>
       </w:r>
-      <w:bookmarkEnd w:id="8"/>
+      <w:bookmarkEnd w:id="9"/>
     </w:p>
     <w:p>
       <w:pPr>
@@ -7273,7 +8236,7 @@
         </w:rPr>
         <w:t xml:space="preserve">versioned using GitHub. Link to repository: </w:t>
       </w:r>
-      <w:hyperlink r:id="rId24" w:history="1">
+      <w:hyperlink r:id="rId22" w:history="1">
         <w:r>
           <w:rPr>
             <w:rStyle w:val="Hyperlnk"/>
@@ -7290,14 +8253,14 @@
           <w:lang w:val="en-GB"/>
         </w:rPr>
       </w:pPr>
-      <w:bookmarkStart w:id="9" w:name="_Toc514843166"/>
+      <w:bookmarkStart w:id="10" w:name="_Toc514849299"/>
       <w:r>
         <w:rPr>
           <w:lang w:val="en-GB"/>
         </w:rPr>
         <w:t>References</w:t>
       </w:r>
-      <w:bookmarkEnd w:id="9"/>
+      <w:bookmarkEnd w:id="10"/>
     </w:p>
     <w:p>
       <w:pPr>
@@ -7311,8 +8274,6 @@
         </w:rPr>
         <w:t>[1] Engel K, et al. Real-Time Volume Graphics. 2006.</w:t>
       </w:r>
-      <w:bookmarkStart w:id="10" w:name="_GoBack"/>
-      <w:bookmarkEnd w:id="10"/>
     </w:p>
     <w:p>
       <w:pPr>
@@ -7324,13 +8285,63 @@
         <w:rPr>
           <w:lang w:val="en-US"/>
         </w:rPr>
-        <w:t>[2</w:t>
+        <w:t xml:space="preserve">[2] Hadwiger M, </w:t>
       </w:r>
+      <w:proofErr w:type="spellStart"/>
       <w:r>
         <w:rPr>
           <w:lang w:val="en-US"/>
         </w:rPr>
-        <w:t xml:space="preserve">] Hadwiger M, Ljung P, Rezk Salama C, Ropinski T. Advanced Illumination Techniques for GPU-Based Volume Ray-Casting. Course at Eurographics. 2009;39-212. </w:t>
+        <w:t>Ljung</w:t>
+      </w:r>
+      <w:proofErr w:type="spellEnd"/>
+      <w:r>
+        <w:rPr>
+          <w:lang w:val="en-US"/>
+        </w:rPr>
+        <w:t xml:space="preserve"> P, </w:t>
+      </w:r>
+      <w:proofErr w:type="spellStart"/>
+      <w:r>
+        <w:rPr>
+          <w:lang w:val="en-US"/>
+        </w:rPr>
+        <w:t>Rezk</w:t>
+      </w:r>
+      <w:proofErr w:type="spellEnd"/>
+      <w:r>
+        <w:rPr>
+          <w:lang w:val="en-US"/>
+        </w:rPr>
+        <w:t xml:space="preserve"> Salama C, </w:t>
+      </w:r>
+      <w:proofErr w:type="spellStart"/>
+      <w:r>
+        <w:rPr>
+          <w:lang w:val="en-US"/>
+        </w:rPr>
+        <w:t>Ropinski</w:t>
+      </w:r>
+      <w:proofErr w:type="spellEnd"/>
+      <w:r>
+        <w:rPr>
+          <w:lang w:val="en-US"/>
+        </w:rPr>
+        <w:t xml:space="preserve"> T. Advanced Illumination Techniques for GPU-Based Volume Ray-Casting. Course at </w:t>
+      </w:r>
+      <w:proofErr w:type="spellStart"/>
+      <w:r>
+        <w:rPr>
+          <w:lang w:val="en-US"/>
+        </w:rPr>
+        <w:t>Eurographics</w:t>
+      </w:r>
+      <w:proofErr w:type="spellEnd"/>
+      <w:r>
+        <w:rPr>
+          <w:lang w:val="en-US"/>
+        </w:rPr>
+        <w:t xml:space="preserve">. 2009;39-212. </w:t>
       </w:r>
     </w:p>
     <w:p>
@@ -7343,19 +8354,21 @@
         <w:rPr>
           <w:lang w:val="en-US"/>
         </w:rPr>
-        <w:t>[</w:t>
+        <w:t xml:space="preserve">[3] </w:t>
       </w:r>
+      <w:proofErr w:type="spellStart"/>
       <w:r>
         <w:rPr>
           <w:lang w:val="en-US"/>
         </w:rPr>
-        <w:t>3</w:t>
+        <w:t>Ragnemalm</w:t>
       </w:r>
+      <w:proofErr w:type="spellEnd"/>
       <w:r>
         <w:rPr>
           <w:lang w:val="en-US"/>
         </w:rPr>
-        <w:t>] Ragnemalm I. Polygons Feel No Pain. Course book in modern Computer Graphics. CreateSpace Independent Publishing Platform. 2017.</w:t>
+        <w:t xml:space="preserve"> I. Polygons Feel No Pain. Course book in modern Computer Graphics. CreateSpace Independent Publishing Platform. 2017.</w:t>
       </w:r>
     </w:p>
     <w:p>
@@ -7368,15 +8381,23 @@
         <w:rPr>
           <w:lang w:val="en-US"/>
         </w:rPr>
-        <w:t xml:space="preserve"> </w:t>
+        <w:t xml:space="preserve">[4] </w:t>
       </w:r>
+      <w:proofErr w:type="spellStart"/>
       <w:r>
         <w:rPr>
           <w:lang w:val="en-US"/>
         </w:rPr>
-        <w:t xml:space="preserve">[4] Roettger S. The Volume Library [Internet]. 2006 [cited 2018]. Available from:  </w:t>
+        <w:t>Roettger</w:t>
       </w:r>
-      <w:hyperlink r:id="rId25" w:history="1">
+      <w:proofErr w:type="spellEnd"/>
+      <w:r>
+        <w:rPr>
+          <w:lang w:val="en-US"/>
+        </w:rPr>
+        <w:t xml:space="preserve"> S. The Volume Library [Internet]. 2006 [cited 2018]. Available from:  </w:t>
+      </w:r>
+      <w:hyperlink r:id="rId23" w:history="1">
         <w:r>
           <w:rPr>
             <w:rStyle w:val="Hyperlnk"/>
@@ -7389,18 +8410,11 @@
         </w:r>
       </w:hyperlink>
     </w:p>
-    <w:p>
-      <w:pPr>
-        <w:rPr>
-          <w:lang w:val="en-US"/>
-        </w:rPr>
-      </w:pPr>
-    </w:p>
     <w:sectPr>
-      <w:headerReference w:type="default" r:id="rId26"/>
-      <w:footerReference w:type="default" r:id="rId27"/>
-      <w:headerReference w:type="first" r:id="rId28"/>
-      <w:footerReference w:type="first" r:id="rId29"/>
+      <w:headerReference w:type="default" r:id="rId24"/>
+      <w:footerReference w:type="default" r:id="rId25"/>
+      <w:headerReference w:type="first" r:id="rId26"/>
+      <w:footerReference w:type="first" r:id="rId27"/>
       <w:pgSz w:w="11906" w:h="16838"/>
       <w:pgMar w:top="1417" w:right="1417" w:bottom="1417" w:left="1417" w:header="708" w:footer="708" w:gutter="0"/>
       <w:pgNumType w:start="1"/>
@@ -8800,7 +9814,7 @@
     <w:charset w:val="00"/>
     <w:family w:val="roman"/>
     <w:pitch w:val="variable"/>
-    <w:sig w:usb0="E0002EFF" w:usb1="C000785B" w:usb2="00000009" w:usb3="00000000" w:csb0="000001FF" w:csb1="00000000"/>
+    <w:sig w:usb0="E0002AFF" w:usb1="C0007843" w:usb2="00000009" w:usb3="00000000" w:csb0="000001FF" w:csb1="00000000"/>
   </w:font>
   <w:font w:name="Courier New">
     <w:panose1 w:val="02070309020205020404"/>
@@ -8821,21 +9835,21 @@
     <w:charset w:val="00"/>
     <w:family w:val="swiss"/>
     <w:pitch w:val="variable"/>
-    <w:sig w:usb0="E0002AFF" w:usb1="C000247B" w:usb2="00000009" w:usb3="00000000" w:csb0="000001FF" w:csb1="00000000"/>
+    <w:sig w:usb0="E0002AFF" w:usb1="4000ACFF" w:usb2="00000001" w:usb3="00000000" w:csb0="000001FF" w:csb1="00000000"/>
   </w:font>
   <w:font w:name="Calibri Light">
     <w:panose1 w:val="020F0302020204030204"/>
     <w:charset w:val="00"/>
     <w:family w:val="swiss"/>
     <w:pitch w:val="variable"/>
-    <w:sig w:usb0="E0002AFF" w:usb1="C000247B" w:usb2="00000009" w:usb3="00000000" w:csb0="000001FF" w:csb1="00000000"/>
+    <w:sig w:usb0="A0002AEF" w:usb1="4000207B" w:usb2="00000000" w:usb3="00000000" w:csb0="000001FF" w:csb1="00000000"/>
   </w:font>
   <w:font w:name="Arial">
     <w:panose1 w:val="020B0604020202020204"/>
     <w:charset w:val="00"/>
     <w:family w:val="swiss"/>
     <w:pitch w:val="variable"/>
-    <w:sig w:usb0="E0002EFF" w:usb1="C0007843" w:usb2="00000009" w:usb3="00000000" w:csb0="000001FF" w:csb1="00000000"/>
+    <w:sig w:usb0="E0002AFF" w:usb1="C0007843" w:usb2="00000009" w:usb3="00000000" w:csb0="000001FF" w:csb1="00000000"/>
   </w:font>
   <w:font w:name="Cambria Math">
     <w:panose1 w:val="02040503050406030204"/>
@@ -8867,6 +9881,7 @@
     <w:rsid w:val="003576AE"/>
     <w:rsid w:val="00870999"/>
     <w:rsid w:val="00A95940"/>
+    <w:rsid w:val="00BA04FA"/>
     <w:rsid w:val="00CA0291"/>
     <w:rsid w:val="00FE29DC"/>
   </w:rsids>
@@ -9719,7 +10734,7 @@
 </file>
 
 <file path=customXml/itemProps2.xml><?xml version="1.0" encoding="utf-8"?>
-<ds:datastoreItem xmlns:ds="http://schemas.openxmlformats.org/officeDocument/2006/customXml" ds:itemID="{1D8EAB7D-7A09-43E8-B56A-7952E4A74A72}">
+<ds:datastoreItem xmlns:ds="http://schemas.openxmlformats.org/officeDocument/2006/customXml" ds:itemID="{D3AB045C-3745-4D2F-9CFB-0C5F9E1976FE}">
   <ds:schemaRefs>
     <ds:schemaRef ds:uri="http://schemas.openxmlformats.org/officeDocument/2006/bibliography"/>
   </ds:schemaRefs>

</xml_diff>